<commit_message>
Add: menambahkan penjelasan citra
</commit_message>
<xml_diff>
--- a/docs/BAB II.docx
+++ b/docs/BAB II.docx
@@ -43,6 +43,7 @@
     <w:p>
       <w:pPr>
         <w:numPr>
+          <w:ilvl w:val="0"/>
           <w:numId w:val="0"/>
         </w:numPr>
         <w:ind w:leftChars="0"/>
@@ -64,6 +65,12 @@
           <w:bCs/>
         </w:rPr>
         <w:tab/>
+      </w:r>
+      <w:r>
+        <w:rPr>
+          <w:b/>
+          <w:bCs/>
+        </w:rPr>
         <w:t>Tinjauan Pustaka</w:t>
       </w:r>
     </w:p>
@@ -1626,6 +1633,7 @@
       <w:pPr>
         <w:pStyle w:val="48"/>
         <w:numPr>
+          <w:ilvl w:val="0"/>
           <w:numId w:val="0"/>
         </w:numPr>
         <w:spacing w:after="160" w:line="360" w:lineRule="auto"/>
@@ -1647,8 +1655,6 @@
         </w:rPr>
         <w:t xml:space="preserve">2.2. </w:t>
       </w:r>
-      <w:bookmarkStart w:id="23" w:name="_GoBack"/>
-      <w:bookmarkEnd w:id="23"/>
       <w:r>
         <w:rPr>
           <w:rFonts w:ascii="Times New Roman" w:hAnsi="Times New Roman" w:cs="Times New Roman"/>
@@ -2899,6 +2905,17 @@
     </w:tbl>
     <w:p>
       <w:pPr>
+        <w:spacing w:line="360" w:lineRule="auto"/>
+        <w:jc w:val="both"/>
+        <w:rPr>
+          <w:rFonts w:ascii="Times New Roman" w:hAnsi="Times New Roman" w:cs="Times New Roman"/>
+          <w:sz w:val="24"/>
+          <w:szCs w:val="24"/>
+        </w:rPr>
+      </w:pPr>
+    </w:p>
+    <w:p>
+      <w:pPr>
         <w:pStyle w:val="49"/>
         <w:numPr>
           <w:ilvl w:val="1"/>
@@ -2914,7 +2931,7 @@
           <w:szCs w:val="24"/>
         </w:rPr>
       </w:pPr>
-      <w:bookmarkStart w:id="7" w:name="_Toc498633154"/>
+      <w:bookmarkStart w:id="7" w:name="_Toc498633156"/>
       <w:r>
         <w:rPr>
           <w:rFonts w:ascii="Times New Roman" w:hAnsi="Times New Roman" w:cs="Times New Roman"/>
@@ -2922,7 +2939,7 @@
           <w:sz w:val="24"/>
           <w:szCs w:val="24"/>
         </w:rPr>
-        <w:t>Pajak</w:t>
+        <w:t>Citra</w:t>
       </w:r>
       <w:bookmarkEnd w:id="7"/>
     </w:p>
@@ -2931,50 +2948,93 @@
         <w:spacing w:line="360" w:lineRule="auto"/>
         <w:ind w:firstLine="720"/>
         <w:jc w:val="both"/>
-        <w:rPr>
-          <w:rFonts w:ascii="Times New Roman" w:hAnsi="Times New Roman" w:cs="Times New Roman"/>
-          <w:sz w:val="24"/>
-          <w:szCs w:val="24"/>
-        </w:rPr>
-      </w:pPr>
-      <w:r>
-        <w:rPr>
-          <w:rFonts w:ascii="Times New Roman" w:hAnsi="Times New Roman" w:cs="Times New Roman"/>
-          <w:sz w:val="24"/>
-          <w:szCs w:val="24"/>
-        </w:rPr>
-        <w:t>Menurut Undang-Undang Republik Indonesia Nomor 6 tahun 1983 tentang ketentuan umum dan tata cara perpajakan pada pasal 1 ayat 1 berbunyi pajak adalah kontribusi wajib kepada negara yang terutang oleh orang pribadi atau badan yang bersifat memaksa berdasarkan Undang-Undang, dengan tidak mendapatkan imbalan secara langsung dan digunakan untuk keperluan negara bagi sebesar-besarnya kemakmuran rakyat.</w:t>
-      </w:r>
-    </w:p>
-    <w:p>
-      <w:pPr>
-        <w:pStyle w:val="49"/>
+      </w:pPr>
+      <w:r>
+        <w:t>Pengertian citra menurut Murni (1992</w:t>
+      </w:r>
+      <w:bookmarkStart w:id="21" w:name="_GoBack"/>
+      <w:bookmarkEnd w:id="21"/>
+      <w:r>
+        <w:t>) adalah keluaran suatu sistem perekaman data yang dapat bersifat optik berupa foto, bersifat analog berupa sinyal-sinyal video seperti gambar pada monitor televisi, atau bersifat dijital sehingga dapat disimpan langsung pada suatu pita magnetik. Sedangkan menurut Banks (1990) citra diartikan sebagai representasi dua dimensi dari bentuk 3 dimensi yang nyata. Bentuknya dapat bervariasi dari foto hitam putih hingga sebuah gambar bergerak dari TV berwarna.</w:t>
+      </w:r>
+    </w:p>
+    <w:p>
+      <w:pPr>
+        <w:spacing w:line="360" w:lineRule="auto"/>
+        <w:ind w:firstLine="720"/>
+        <w:jc w:val="both"/>
+      </w:pPr>
+      <w:r>
+        <w:t>Citra dapat dikelompokkan menjadi empat kelas berdasarkan presisi yang digunakan untuk menyatakan titik-titik koordinat dan untuk menyatakan nilai/tingkat keabuan (gray scale) atau warna suatu citra, yaitu:</w:t>
+      </w:r>
+    </w:p>
+    <w:p>
+      <w:pPr>
+        <w:pStyle w:val="46"/>
         <w:numPr>
-          <w:ilvl w:val="1"/>
-          <w:numId w:val="2"/>
+          <w:ilvl w:val="0"/>
+          <w:numId w:val="5"/>
         </w:numPr>
-        <w:spacing w:after="160" w:line="360" w:lineRule="auto"/>
-        <w:ind w:left="720" w:hanging="720"/>
-        <w:jc w:val="both"/>
-        <w:outlineLvl w:val="1"/>
-        <w:rPr>
-          <w:rFonts w:ascii="Times New Roman" w:hAnsi="Times New Roman" w:cs="Times New Roman"/>
-          <w:b/>
-          <w:sz w:val="24"/>
-          <w:szCs w:val="24"/>
-        </w:rPr>
-      </w:pPr>
-      <w:bookmarkStart w:id="8" w:name="_Toc498633155"/>
-      <w:r>
-        <w:rPr>
-          <w:rFonts w:ascii="Times New Roman" w:hAnsi="Times New Roman" w:cs="Times New Roman"/>
-          <w:b/>
-          <w:sz w:val="24"/>
-          <w:szCs w:val="24"/>
-        </w:rPr>
-        <w:t>Pajak Kendaraan Bermotor</w:t>
-      </w:r>
-      <w:bookmarkEnd w:id="8"/>
+        <w:spacing w:line="360" w:lineRule="auto"/>
+        <w:jc w:val="both"/>
+      </w:pPr>
+      <w:r>
+        <w:rPr>
+          <w:rFonts w:cs="Times New Roman"/>
+        </w:rPr>
+        <w:t>Citra kontinu-kontinu</w:t>
+      </w:r>
+    </w:p>
+    <w:p>
+      <w:pPr>
+        <w:pStyle w:val="46"/>
+        <w:numPr>
+          <w:ilvl w:val="0"/>
+          <w:numId w:val="5"/>
+        </w:numPr>
+        <w:spacing w:line="360" w:lineRule="auto"/>
+        <w:jc w:val="both"/>
+      </w:pPr>
+      <w:r>
+        <w:rPr>
+          <w:rFonts w:cs="Times New Roman"/>
+        </w:rPr>
+        <w:t>Citra kontinu-diskrit</w:t>
+      </w:r>
+    </w:p>
+    <w:p>
+      <w:pPr>
+        <w:pStyle w:val="46"/>
+        <w:numPr>
+          <w:ilvl w:val="0"/>
+          <w:numId w:val="5"/>
+        </w:numPr>
+        <w:spacing w:line="360" w:lineRule="auto"/>
+        <w:jc w:val="both"/>
+      </w:pPr>
+      <w:r>
+        <w:rPr>
+          <w:rFonts w:cs="Times New Roman"/>
+        </w:rPr>
+        <w:t>Citra diskrit-kontinu</w:t>
+      </w:r>
+    </w:p>
+    <w:p>
+      <w:pPr>
+        <w:pStyle w:val="46"/>
+        <w:numPr>
+          <w:ilvl w:val="0"/>
+          <w:numId w:val="5"/>
+        </w:numPr>
+        <w:spacing w:line="360" w:lineRule="auto"/>
+        <w:jc w:val="both"/>
+      </w:pPr>
+      <w:r>
+        <w:rPr>
+          <w:rFonts w:cs="Times New Roman"/>
+        </w:rPr>
+        <w:t>Citra diskrit-diskrit</w:t>
+      </w:r>
     </w:p>
     <w:p>
       <w:pPr>
@@ -2989,80 +3049,9 @@
       </w:pPr>
       <w:r>
         <w:rPr>
-          <w:rFonts w:ascii="Times New Roman" w:hAnsi="Times New Roman" w:cs="Times New Roman"/>
-          <w:sz w:val="24"/>
-          <w:szCs w:val="24"/>
-        </w:rPr>
-        <w:t>Menurut Undang-Undang 28 tahun 2009 tentang pajak daerah dan retribusi daerah, objek pajak kendaraan bermotor adalah kepemilikan dan/atau penguasaan kendaraan bermotor. Subjek pajak kendaraan bermotor adalah orang pribadi atau badan yang memiliki dan/atau menguasai kendaraan bermotor dimana wajib pajak kendaraan bermotor adalah orang pribadi atau Badan yang memiliki Kendaraan Bermotor.</w:t>
-      </w:r>
-    </w:p>
-    <w:p>
-      <w:pPr>
-        <w:spacing w:line="360" w:lineRule="auto"/>
-        <w:ind w:firstLine="720"/>
-        <w:jc w:val="both"/>
-        <w:rPr>
-          <w:rFonts w:ascii="Times New Roman" w:hAnsi="Times New Roman" w:cs="Times New Roman"/>
-          <w:sz w:val="24"/>
-          <w:szCs w:val="24"/>
-        </w:rPr>
-      </w:pPr>
-      <w:r>
-        <w:rPr>
-          <w:rFonts w:ascii="Times New Roman" w:hAnsi="Times New Roman" w:cs="Times New Roman"/>
-          <w:sz w:val="24"/>
-          <w:szCs w:val="24"/>
-        </w:rPr>
-        <w:t>Dasar pengenaan Pajak Kendaraan Bermotor adalah hasil perkalian dari 2 (dua) unsur pokok yaitu nilai jual kendaraan bermotor; dan bobot yang mencerminkan secara relatif tingkat kerusakan jalan dan/ayau pencemaran lingkungan akibat penggunaan kendaraan bermotor. Khusus untuk kendaraan bermotor yang digunakan di luar jalan umum, termasuk alat-alat berat dan alat-alat besar serta kendaraan di air, dasar pengenaan Pajak Kendaraan Bermotor adalah Nilai Jual Kendaraan Bermotor.</w:t>
-      </w:r>
-    </w:p>
-    <w:p>
-      <w:pPr>
-        <w:pStyle w:val="49"/>
-        <w:numPr>
-          <w:ilvl w:val="1"/>
-          <w:numId w:val="2"/>
-        </w:numPr>
-        <w:spacing w:after="160" w:line="360" w:lineRule="auto"/>
-        <w:ind w:left="720" w:hanging="720"/>
-        <w:outlineLvl w:val="1"/>
-        <w:rPr>
-          <w:rFonts w:ascii="Times New Roman" w:hAnsi="Times New Roman" w:cs="Times New Roman"/>
-          <w:b/>
-          <w:sz w:val="24"/>
-          <w:szCs w:val="24"/>
-        </w:rPr>
-      </w:pPr>
-      <w:bookmarkStart w:id="9" w:name="_Toc498633156"/>
-      <w:r>
-        <w:rPr>
-          <w:rFonts w:ascii="Times New Roman" w:hAnsi="Times New Roman" w:cs="Times New Roman"/>
-          <w:b/>
-          <w:sz w:val="24"/>
-          <w:szCs w:val="24"/>
-        </w:rPr>
-        <w:t>Citra</w:t>
-      </w:r>
-      <w:bookmarkEnd w:id="9"/>
-    </w:p>
-    <w:p>
-      <w:pPr>
-        <w:spacing w:line="360" w:lineRule="auto"/>
-        <w:ind w:firstLine="720"/>
-        <w:jc w:val="both"/>
-        <w:rPr>
-          <w:rFonts w:ascii="Times New Roman" w:hAnsi="Times New Roman" w:cs="Times New Roman"/>
-          <w:sz w:val="24"/>
-          <w:szCs w:val="24"/>
-        </w:rPr>
-      </w:pPr>
-      <w:r>
-        <w:rPr>
-          <w:rFonts w:ascii="Times New Roman" w:hAnsi="Times New Roman" w:cs="Times New Roman"/>
-          <w:sz w:val="24"/>
-          <w:szCs w:val="24"/>
-        </w:rPr>
-        <w:t>Pengertian citra menurut Murni adalah keluaran suatu sistem perekaman data yang dapat bersifat optik berupa foto, bersifat analog berupa sinyal- sinyal video seperti gambar pada monitor televisi, atau bersifat digital sehingga dapat disimpan langsung pada suatu pita magnetic. (Murni, 1992)</w:t>
+          <w:rFonts w:cs="Times New Roman"/>
+        </w:rPr>
+        <w:t>Label pertama menyatakan presisi dari titik-titik koordinat pada bidang citra, sedangkan label kedua menyatakan tingkat keabuan atau warna. Kontinu dinyatakan dengan presisi angka tak terhingga sedangkan diskrit dinyatakan dengan presisi angka tertentu.</w:t>
       </w:r>
     </w:p>
     <w:p>
@@ -3077,14 +3066,14 @@
           <w:i w:val="0"/>
         </w:rPr>
       </w:pPr>
-      <w:bookmarkStart w:id="10" w:name="_Toc498633157"/>
+      <w:bookmarkStart w:id="8" w:name="_Toc498633157"/>
       <w:r>
         <w:rPr>
           <w:i w:val="0"/>
         </w:rPr>
         <w:t>Citra Digital</w:t>
       </w:r>
-      <w:bookmarkEnd w:id="10"/>
+      <w:bookmarkEnd w:id="8"/>
     </w:p>
     <w:p>
       <w:pPr>
@@ -3629,14 +3618,14 @@
           <w:i w:val="0"/>
         </w:rPr>
       </w:pPr>
-      <w:bookmarkStart w:id="11" w:name="_Toc498633158"/>
+      <w:bookmarkStart w:id="9" w:name="_Toc498633158"/>
       <w:r>
         <w:rPr>
           <w:i w:val="0"/>
         </w:rPr>
         <w:t>Model Warna RGB</w:t>
       </w:r>
-      <w:bookmarkEnd w:id="11"/>
+      <w:bookmarkEnd w:id="9"/>
     </w:p>
     <w:p>
       <w:pPr>
@@ -3734,7 +3723,7 @@
         <w:pStyle w:val="49"/>
         <w:numPr>
           <w:ilvl w:val="0"/>
-          <w:numId w:val="5"/>
+          <w:numId w:val="6"/>
         </w:numPr>
         <w:spacing w:after="160" w:line="360" w:lineRule="auto"/>
         <w:jc w:val="both"/>
@@ -3758,7 +3747,7 @@
         <w:pStyle w:val="49"/>
         <w:numPr>
           <w:ilvl w:val="0"/>
-          <w:numId w:val="5"/>
+          <w:numId w:val="6"/>
         </w:numPr>
         <w:spacing w:after="160" w:line="360" w:lineRule="auto"/>
         <w:jc w:val="both"/>
@@ -3782,7 +3771,7 @@
         <w:pStyle w:val="49"/>
         <w:numPr>
           <w:ilvl w:val="0"/>
-          <w:numId w:val="5"/>
+          <w:numId w:val="6"/>
         </w:numPr>
         <w:spacing w:after="160" w:line="360" w:lineRule="auto"/>
         <w:jc w:val="both"/>
@@ -3806,7 +3795,7 @@
         <w:pStyle w:val="49"/>
         <w:numPr>
           <w:ilvl w:val="0"/>
-          <w:numId w:val="5"/>
+          <w:numId w:val="6"/>
         </w:numPr>
         <w:spacing w:after="160" w:line="360" w:lineRule="auto"/>
         <w:jc w:val="both"/>
@@ -3830,7 +3819,7 @@
         <w:pStyle w:val="49"/>
         <w:numPr>
           <w:ilvl w:val="0"/>
-          <w:numId w:val="5"/>
+          <w:numId w:val="6"/>
         </w:numPr>
         <w:spacing w:after="160" w:line="360" w:lineRule="auto"/>
         <w:jc w:val="both"/>
@@ -3854,7 +3843,7 @@
         <w:pStyle w:val="49"/>
         <w:numPr>
           <w:ilvl w:val="0"/>
-          <w:numId w:val="5"/>
+          <w:numId w:val="6"/>
         </w:numPr>
         <w:spacing w:after="160" w:line="360" w:lineRule="auto"/>
         <w:jc w:val="both"/>
@@ -3878,7 +3867,7 @@
         <w:pStyle w:val="49"/>
         <w:numPr>
           <w:ilvl w:val="0"/>
-          <w:numId w:val="5"/>
+          <w:numId w:val="6"/>
         </w:numPr>
         <w:spacing w:after="160" w:line="360" w:lineRule="auto"/>
         <w:jc w:val="both"/>
@@ -3902,7 +3891,7 @@
         <w:pStyle w:val="49"/>
         <w:numPr>
           <w:ilvl w:val="0"/>
-          <w:numId w:val="5"/>
+          <w:numId w:val="6"/>
         </w:numPr>
         <w:spacing w:after="160" w:line="360" w:lineRule="auto"/>
         <w:jc w:val="both"/>
@@ -3926,7 +3915,7 @@
         <w:pStyle w:val="49"/>
         <w:numPr>
           <w:ilvl w:val="0"/>
-          <w:numId w:val="5"/>
+          <w:numId w:val="6"/>
         </w:numPr>
         <w:spacing w:after="160" w:line="360" w:lineRule="auto"/>
         <w:jc w:val="both"/>
@@ -3950,7 +3939,7 @@
         <w:pStyle w:val="49"/>
         <w:numPr>
           <w:ilvl w:val="0"/>
-          <w:numId w:val="5"/>
+          <w:numId w:val="6"/>
         </w:numPr>
         <w:spacing w:after="160" w:line="360" w:lineRule="auto"/>
         <w:jc w:val="both"/>
@@ -4086,7 +4075,7 @@
           <w:szCs w:val="24"/>
         </w:rPr>
       </w:pPr>
-      <w:bookmarkStart w:id="12" w:name="_Toc498633159"/>
+      <w:bookmarkStart w:id="10" w:name="_Toc498633159"/>
       <w:r>
         <w:rPr>
           <w:rFonts w:ascii="Times New Roman" w:hAnsi="Times New Roman" w:cs="Times New Roman"/>
@@ -4116,7 +4105,7 @@
         </w:rPr>
         <w:t>)</w:t>
       </w:r>
-      <w:bookmarkEnd w:id="12"/>
+      <w:bookmarkEnd w:id="10"/>
     </w:p>
     <w:p>
       <w:pPr>
@@ -4151,14 +4140,14 @@
           <w:i w:val="0"/>
         </w:rPr>
       </w:pPr>
-      <w:bookmarkStart w:id="13" w:name="_Toc498633161"/>
+      <w:bookmarkStart w:id="11" w:name="_Toc498633161"/>
       <w:r>
         <w:rPr>
           <w:i w:val="0"/>
         </w:rPr>
         <w:t>Binerisasi</w:t>
       </w:r>
-      <w:bookmarkEnd w:id="13"/>
+      <w:bookmarkEnd w:id="11"/>
     </w:p>
     <w:p>
       <w:pPr>
@@ -4271,311 +4260,6 @@
           <w:szCs w:val="24"/>
         </w:rPr>
         <w:t>), untuk lebih memperjelas objek yang diteliti. Sebagai contoh, pada plat nomor kendaraan bermotor, bila dilakukan binerisasi terbalik, maka karakter hasil binerisasi akan terlihat hitam dan latar belakang terlihat putih. Berdasarkan penentuan nilai ambangnya, binerisasi dibedakan menjadi 2 macam, yaitu:</w:t>
-      </w:r>
-    </w:p>
-    <w:p>
-      <w:pPr>
-        <w:pStyle w:val="49"/>
-        <w:numPr>
-          <w:ilvl w:val="0"/>
-          <w:numId w:val="6"/>
-        </w:numPr>
-        <w:spacing w:after="160" w:line="360" w:lineRule="auto"/>
-        <w:jc w:val="both"/>
-        <w:rPr>
-          <w:rFonts w:ascii="Times New Roman" w:hAnsi="Times New Roman" w:cs="Times New Roman"/>
-          <w:sz w:val="24"/>
-          <w:szCs w:val="24"/>
-        </w:rPr>
-      </w:pPr>
-      <w:r>
-        <w:rPr>
-          <w:rFonts w:ascii="Times New Roman" w:hAnsi="Times New Roman" w:cs="Times New Roman"/>
-          <w:i/>
-          <w:sz w:val="24"/>
-          <w:szCs w:val="24"/>
-        </w:rPr>
-        <w:t>Fixed threshold</w:t>
-      </w:r>
-      <w:r>
-        <w:rPr>
-          <w:rFonts w:ascii="Times New Roman" w:hAnsi="Times New Roman" w:cs="Times New Roman"/>
-          <w:sz w:val="24"/>
-          <w:szCs w:val="24"/>
-        </w:rPr>
-        <w:t>, nilai ambang dipilih secara independen</w:t>
-      </w:r>
-    </w:p>
-    <w:p>
-      <w:pPr>
-        <w:pStyle w:val="49"/>
-        <w:numPr>
-          <w:ilvl w:val="0"/>
-          <w:numId w:val="6"/>
-        </w:numPr>
-        <w:spacing w:after="160" w:line="360" w:lineRule="auto"/>
-        <w:jc w:val="both"/>
-        <w:rPr>
-          <w:rFonts w:ascii="Times New Roman" w:hAnsi="Times New Roman" w:cs="Times New Roman"/>
-          <w:sz w:val="24"/>
-          <w:szCs w:val="24"/>
-        </w:rPr>
-      </w:pPr>
-      <w:r>
-        <w:rPr>
-          <w:rFonts w:ascii="Times New Roman" w:hAnsi="Times New Roman" w:cs="Times New Roman"/>
-          <w:i/>
-          <w:sz w:val="24"/>
-          <w:szCs w:val="24"/>
-        </w:rPr>
-        <w:t>Histogram derived thresholding</w:t>
-      </w:r>
-      <w:r>
-        <w:rPr>
-          <w:rFonts w:ascii="Times New Roman" w:hAnsi="Times New Roman" w:cs="Times New Roman"/>
-          <w:sz w:val="24"/>
-          <w:szCs w:val="24"/>
-        </w:rPr>
-        <w:t>, nilai ambang ditentukan secara otomatis berdasarkan histogram</w:t>
-      </w:r>
-    </w:p>
-    <w:p>
-      <w:pPr>
-        <w:pStyle w:val="4"/>
-        <w:numPr>
-          <w:ilvl w:val="2"/>
-          <w:numId w:val="2"/>
-        </w:numPr>
-        <w:spacing w:line="360" w:lineRule="auto"/>
-        <w:rPr>
-          <w:i w:val="0"/>
-        </w:rPr>
-      </w:pPr>
-      <w:bookmarkStart w:id="14" w:name="_Toc498633162"/>
-      <w:r>
-        <w:rPr>
-          <w:i w:val="0"/>
-        </w:rPr>
-        <w:t>Segmentasi</w:t>
-      </w:r>
-      <w:bookmarkEnd w:id="14"/>
-    </w:p>
-    <w:p>
-      <w:pPr>
-        <w:spacing w:line="360" w:lineRule="auto"/>
-        <w:ind w:firstLine="720"/>
-        <w:jc w:val="both"/>
-        <w:rPr>
-          <w:rFonts w:ascii="Times New Roman" w:hAnsi="Times New Roman" w:cs="Times New Roman"/>
-          <w:sz w:val="24"/>
-          <w:szCs w:val="24"/>
-        </w:rPr>
-      </w:pPr>
-      <w:r>
-        <w:rPr>
-          <w:rFonts w:ascii="Times New Roman" w:hAnsi="Times New Roman" w:cs="Times New Roman"/>
-          <w:sz w:val="24"/>
-          <w:szCs w:val="24"/>
-        </w:rPr>
-        <w:t>Segmentasi menurut Ramesh Jain, Kasturi, dan Schunck (1995) diartikan sebagai sebuah metode untuk membagi sebuah gambar menjadi sub-sub gambar yang disebut area (region). Ada 2 pendekatan yang dapat digunakan untuk membagi gambar-gambar menjadi daerah-daerah tertentu (Jain, Kasturi, Schunck, 1995):</w:t>
-      </w:r>
-    </w:p>
-    <w:p>
-      <w:pPr>
-        <w:pStyle w:val="49"/>
-        <w:numPr>
-          <w:ilvl w:val="1"/>
-          <w:numId w:val="6"/>
-        </w:numPr>
-        <w:spacing w:after="160" w:line="360" w:lineRule="auto"/>
-        <w:ind w:left="720"/>
-        <w:jc w:val="both"/>
-        <w:rPr>
-          <w:rFonts w:ascii="Times New Roman" w:hAnsi="Times New Roman" w:cs="Times New Roman"/>
-          <w:sz w:val="24"/>
-          <w:szCs w:val="24"/>
-        </w:rPr>
-      </w:pPr>
-      <w:r>
-        <w:rPr>
-          <w:rFonts w:ascii="Times New Roman" w:hAnsi="Times New Roman" w:cs="Times New Roman"/>
-          <w:sz w:val="24"/>
-          <w:szCs w:val="24"/>
-        </w:rPr>
-        <w:t>Region-based</w:t>
-      </w:r>
-    </w:p>
-    <w:p>
-      <w:pPr>
-        <w:pStyle w:val="49"/>
-        <w:numPr>
-          <w:ilvl w:val="1"/>
-          <w:numId w:val="6"/>
-        </w:numPr>
-        <w:spacing w:after="160" w:line="360" w:lineRule="auto"/>
-        <w:ind w:left="720"/>
-        <w:jc w:val="both"/>
-        <w:rPr>
-          <w:rFonts w:ascii="Times New Roman" w:hAnsi="Times New Roman" w:cs="Times New Roman"/>
-          <w:sz w:val="24"/>
-          <w:szCs w:val="24"/>
-        </w:rPr>
-      </w:pPr>
-      <w:r>
-        <w:rPr>
-          <w:rFonts w:ascii="Times New Roman" w:hAnsi="Times New Roman" w:cs="Times New Roman"/>
-          <w:sz w:val="24"/>
-          <w:szCs w:val="24"/>
-        </w:rPr>
-        <w:t>Boundary estimation menggunakan edge detection</w:t>
-      </w:r>
-    </w:p>
-    <w:p>
-      <w:pPr>
-        <w:spacing w:line="360" w:lineRule="auto"/>
-        <w:ind w:firstLine="720"/>
-        <w:jc w:val="both"/>
-        <w:rPr>
-          <w:rFonts w:ascii="Times New Roman" w:hAnsi="Times New Roman" w:cs="Times New Roman"/>
-          <w:sz w:val="24"/>
-          <w:szCs w:val="24"/>
-        </w:rPr>
-      </w:pPr>
-      <w:r>
-        <w:rPr>
-          <w:rFonts w:ascii="Times New Roman" w:hAnsi="Times New Roman" w:cs="Times New Roman"/>
-          <w:sz w:val="24"/>
-          <w:szCs w:val="24"/>
-        </w:rPr>
-        <w:t>Pada pendekatan region-based, semua piksel yang berkorespondensi dengan sebuah objek dikelompokkan bersama dan diberikan flag yang menandakan bahwa mereka merupakan satu area. Dua prinsip yang penting dalam pendekatan ini adalah value similiarity dan spatial proximity. Dua piksel dapat dikelompokkan menjadi satu bila mempunyai karakteristik intensitas yang serupa atau bila keduanya memiliki jarak yang berdekatan. Sedangkan pada pendekatan boundary estimation menggunakan edge detection, segmentasi dilakukan dengan menemukan piksel-piksel yang terletak pada batas area. Piksel-piksel tersebut (yang disebut edges) dapat diperoleh dengan melihat piksel-piksel yang bertetangga (neighbouring pixels).</w:t>
-      </w:r>
-    </w:p>
-    <w:p>
-      <w:pPr>
-        <w:pStyle w:val="4"/>
-        <w:numPr>
-          <w:ilvl w:val="2"/>
-          <w:numId w:val="2"/>
-        </w:numPr>
-        <w:spacing w:line="360" w:lineRule="auto"/>
-        <w:rPr>
-          <w:i w:val="0"/>
-        </w:rPr>
-      </w:pPr>
-      <w:bookmarkStart w:id="15" w:name="_Toc498633163"/>
-      <w:r>
-        <w:rPr>
-          <w:i w:val="0"/>
-        </w:rPr>
-        <w:t>Pemotongan (Cropping)</w:t>
-      </w:r>
-      <w:bookmarkEnd w:id="15"/>
-    </w:p>
-    <w:p>
-      <w:pPr>
-        <w:spacing w:line="360" w:lineRule="auto"/>
-        <w:ind w:firstLine="720"/>
-        <w:jc w:val="both"/>
-        <w:rPr>
-          <w:rFonts w:ascii="Times New Roman" w:hAnsi="Times New Roman" w:cs="Times New Roman"/>
-          <w:sz w:val="24"/>
-          <w:szCs w:val="24"/>
-        </w:rPr>
-      </w:pPr>
-      <w:r>
-        <w:rPr>
-          <w:rFonts w:ascii="Times New Roman" w:hAnsi="Times New Roman" w:cs="Times New Roman"/>
-          <w:sz w:val="24"/>
-          <w:szCs w:val="24"/>
-        </w:rPr>
-        <w:t xml:space="preserve">Dalam bahasa Inggris, istilah pemotongan, selain disebut sebagai </w:t>
-      </w:r>
-      <w:r>
-        <w:rPr>
-          <w:rFonts w:ascii="Times New Roman" w:hAnsi="Times New Roman" w:cs="Times New Roman"/>
-          <w:i/>
-          <w:sz w:val="24"/>
-          <w:szCs w:val="24"/>
-        </w:rPr>
-        <w:t>cropping</w:t>
-      </w:r>
-      <w:r>
-        <w:rPr>
-          <w:rFonts w:ascii="Times New Roman" w:hAnsi="Times New Roman" w:cs="Times New Roman"/>
-          <w:sz w:val="24"/>
-          <w:szCs w:val="24"/>
-        </w:rPr>
-        <w:t xml:space="preserve">, dapat pula disebut sebagai </w:t>
-      </w:r>
-      <w:r>
-        <w:rPr>
-          <w:rFonts w:ascii="Times New Roman" w:hAnsi="Times New Roman" w:cs="Times New Roman"/>
-          <w:i/>
-          <w:sz w:val="24"/>
-          <w:szCs w:val="24"/>
-        </w:rPr>
-        <w:t>trimming</w:t>
-      </w:r>
-      <w:r>
-        <w:rPr>
-          <w:rFonts w:ascii="Times New Roman" w:hAnsi="Times New Roman" w:cs="Times New Roman"/>
-          <w:sz w:val="24"/>
-          <w:szCs w:val="24"/>
-        </w:rPr>
-        <w:t>. Definisi dari pemotongan adalah kegiatan memotong bagian yang tidak perlu dari sebuah citra. Pemotongan dapat dilakukan dengan menentukan koordinat awal, lebar, dan tinggi dari citra yang ingin dipotong. Pemotongan akan menciptakan suatucitra baru yang merupakan bagian dari citra asalnya. Pemotongan juga menyebabkan ukuran dari suatu citra berubah menjadi lebih kecil, entah lebarnya saja, tingginya saja, atau bahkan keduanya.</w:t>
-      </w:r>
-    </w:p>
-    <w:p>
-      <w:pPr>
-        <w:pStyle w:val="4"/>
-        <w:numPr>
-          <w:ilvl w:val="2"/>
-          <w:numId w:val="2"/>
-        </w:numPr>
-        <w:spacing w:line="360" w:lineRule="auto"/>
-        <w:rPr>
-          <w:i w:val="0"/>
-        </w:rPr>
-      </w:pPr>
-      <w:bookmarkStart w:id="16" w:name="_Toc498633164"/>
-      <w:r>
-        <w:rPr>
-          <w:i w:val="0"/>
-        </w:rPr>
-        <w:t>Pengenalan Pola (</w:t>
-      </w:r>
-      <w:r>
-        <w:rPr>
-          <w:rFonts w:cs="Times New Roman"/>
-        </w:rPr>
-        <w:t>Pattern Recognition</w:t>
-      </w:r>
-      <w:r>
-        <w:rPr>
-          <w:i w:val="0"/>
-        </w:rPr>
-        <w:t>)</w:t>
-      </w:r>
-      <w:bookmarkEnd w:id="16"/>
-    </w:p>
-    <w:p>
-      <w:pPr>
-        <w:spacing w:line="360" w:lineRule="auto"/>
-        <w:ind w:firstLine="720"/>
-        <w:jc w:val="both"/>
-        <w:rPr>
-          <w:rFonts w:ascii="Times New Roman" w:hAnsi="Times New Roman" w:cs="Times New Roman"/>
-          <w:sz w:val="24"/>
-          <w:szCs w:val="24"/>
-        </w:rPr>
-      </w:pPr>
-      <w:r>
-        <w:rPr>
-          <w:rFonts w:ascii="Times New Roman" w:hAnsi="Times New Roman" w:cs="Times New Roman"/>
-          <w:sz w:val="24"/>
-          <w:szCs w:val="24"/>
-        </w:rPr>
-        <w:t xml:space="preserve">Pengenalan pola memiliki arti bidang studi yang melakukan proses analisis gambar yang bentuk masukannya adalah gambar itu sendiri atau dapat juga berupa citra dijital dan bentuk keluarannya adalah suatu deskripsi (Murni, 1992). Tujuan dari adanya pengenalan pola ini adalah untuk meniru kemampuan manusia (otak manusia) dalam mengenali suatu objek/pola tertentu. Berdasarkan pendapat (Bow, 1982), objek/pola yang dapat dikenali ada 2 macam: </w:t>
       </w:r>
     </w:p>
     <w:p>
@@ -4596,47 +4280,19 @@
       <w:r>
         <w:rPr>
           <w:rFonts w:ascii="Times New Roman" w:hAnsi="Times New Roman" w:cs="Times New Roman"/>
-          <w:sz w:val="24"/>
-          <w:szCs w:val="24"/>
-        </w:rPr>
-        <w:t>Abstrak</w:t>
-      </w:r>
-    </w:p>
-    <w:p>
-      <w:pPr>
-        <w:pStyle w:val="49"/>
-        <w:spacing w:line="360" w:lineRule="auto"/>
-        <w:jc w:val="both"/>
-        <w:rPr>
-          <w:rFonts w:ascii="Times New Roman" w:hAnsi="Times New Roman" w:cs="Times New Roman"/>
-          <w:sz w:val="24"/>
-          <w:szCs w:val="24"/>
-        </w:rPr>
-      </w:pPr>
-      <w:r>
-        <w:rPr>
-          <w:rFonts w:ascii="Times New Roman" w:hAnsi="Times New Roman" w:cs="Times New Roman"/>
-          <w:sz w:val="24"/>
-          <w:szCs w:val="24"/>
-        </w:rPr>
-        <w:t xml:space="preserve">Contoh bentuk abstrak antara lain adalah ide dan argumen. Pengenalan untuk bentuk semacam ini misalnya dengan </w:t>
-      </w:r>
-      <w:r>
-        <w:rPr>
-          <w:rFonts w:ascii="Times New Roman" w:hAnsi="Times New Roman" w:cs="Times New Roman"/>
           <w:i/>
           <w:sz w:val="24"/>
           <w:szCs w:val="24"/>
         </w:rPr>
-        <w:t>conceptual recognition</w:t>
-      </w:r>
-      <w:r>
-        <w:rPr>
-          <w:rFonts w:ascii="Times New Roman" w:hAnsi="Times New Roman" w:cs="Times New Roman"/>
-          <w:sz w:val="24"/>
-          <w:szCs w:val="24"/>
-        </w:rPr>
-        <w:t>.</w:t>
+        <w:t>Fixed threshold</w:t>
+      </w:r>
+      <w:r>
+        <w:rPr>
+          <w:rFonts w:ascii="Times New Roman" w:hAnsi="Times New Roman" w:cs="Times New Roman"/>
+          <w:sz w:val="24"/>
+          <w:szCs w:val="24"/>
+        </w:rPr>
+        <w:t>, nilai ambang dipilih secara independen</w:t>
       </w:r>
     </w:p>
     <w:p>
@@ -4657,30 +4313,110 @@
       <w:r>
         <w:rPr>
           <w:rFonts w:ascii="Times New Roman" w:hAnsi="Times New Roman" w:cs="Times New Roman"/>
-          <w:sz w:val="24"/>
-          <w:szCs w:val="24"/>
-        </w:rPr>
-        <w:t>Konkrit</w:t>
+          <w:i/>
+          <w:sz w:val="24"/>
+          <w:szCs w:val="24"/>
+        </w:rPr>
+        <w:t>Histogram derived thresholding</w:t>
+      </w:r>
+      <w:r>
+        <w:rPr>
+          <w:rFonts w:ascii="Times New Roman" w:hAnsi="Times New Roman" w:cs="Times New Roman"/>
+          <w:sz w:val="24"/>
+          <w:szCs w:val="24"/>
+        </w:rPr>
+        <w:t>, nilai ambang ditentukan secara otomatis berdasarkan histogram</w:t>
+      </w:r>
+    </w:p>
+    <w:p>
+      <w:pPr>
+        <w:pStyle w:val="4"/>
+        <w:numPr>
+          <w:ilvl w:val="2"/>
+          <w:numId w:val="2"/>
+        </w:numPr>
+        <w:spacing w:line="360" w:lineRule="auto"/>
+        <w:rPr>
+          <w:i w:val="0"/>
+        </w:rPr>
+      </w:pPr>
+      <w:bookmarkStart w:id="12" w:name="_Toc498633162"/>
+      <w:r>
+        <w:rPr>
+          <w:i w:val="0"/>
+        </w:rPr>
+        <w:t>Segmentasi</w:t>
+      </w:r>
+      <w:bookmarkEnd w:id="12"/>
+    </w:p>
+    <w:p>
+      <w:pPr>
+        <w:spacing w:line="360" w:lineRule="auto"/>
+        <w:ind w:firstLine="720"/>
+        <w:jc w:val="both"/>
+        <w:rPr>
+          <w:rFonts w:ascii="Times New Roman" w:hAnsi="Times New Roman" w:cs="Times New Roman"/>
+          <w:sz w:val="24"/>
+          <w:szCs w:val="24"/>
+        </w:rPr>
+      </w:pPr>
+      <w:r>
+        <w:rPr>
+          <w:rFonts w:ascii="Times New Roman" w:hAnsi="Times New Roman" w:cs="Times New Roman"/>
+          <w:sz w:val="24"/>
+          <w:szCs w:val="24"/>
+        </w:rPr>
+        <w:t>Segmentasi menurut Ramesh Jain, Kasturi, dan Schunck (1995) diartikan sebagai sebuah metode untuk membagi sebuah gambar menjadi sub-sub gambar yang disebut area (region). Ada 2 pendekatan yang dapat digunakan untuk membagi gambar-gambar menjadi daerah-daerah tertentu (Jain, Kasturi, Schunck, 1995):</w:t>
       </w:r>
     </w:p>
     <w:p>
       <w:pPr>
         <w:pStyle w:val="49"/>
-        <w:spacing w:line="360" w:lineRule="auto"/>
-        <w:jc w:val="both"/>
-        <w:rPr>
-          <w:rFonts w:ascii="Times New Roman" w:hAnsi="Times New Roman" w:cs="Times New Roman"/>
-          <w:sz w:val="24"/>
-          <w:szCs w:val="24"/>
-        </w:rPr>
-      </w:pPr>
-      <w:r>
-        <w:rPr>
-          <w:rFonts w:ascii="Times New Roman" w:hAnsi="Times New Roman" w:cs="Times New Roman"/>
-          <w:sz w:val="24"/>
-          <w:szCs w:val="24"/>
-        </w:rPr>
-        <w:t>Bentuk konkrit contohnya karakter, simbol, gambar, tanda tangan, tulisan tanagn, gelombang suara (speech waveform), dll. Pengenalan untuk bentuk semacam ini misalnya ICR (Intelligence Charachter Recognition), OCR (Optical Character Recognition), handwriting recognition, dll.</w:t>
+        <w:numPr>
+          <w:ilvl w:val="1"/>
+          <w:numId w:val="7"/>
+        </w:numPr>
+        <w:spacing w:after="160" w:line="360" w:lineRule="auto"/>
+        <w:ind w:left="720"/>
+        <w:jc w:val="both"/>
+        <w:rPr>
+          <w:rFonts w:ascii="Times New Roman" w:hAnsi="Times New Roman" w:cs="Times New Roman"/>
+          <w:sz w:val="24"/>
+          <w:szCs w:val="24"/>
+        </w:rPr>
+      </w:pPr>
+      <w:r>
+        <w:rPr>
+          <w:rFonts w:ascii="Times New Roman" w:hAnsi="Times New Roman" w:cs="Times New Roman"/>
+          <w:sz w:val="24"/>
+          <w:szCs w:val="24"/>
+        </w:rPr>
+        <w:t>Region-based</w:t>
+      </w:r>
+    </w:p>
+    <w:p>
+      <w:pPr>
+        <w:pStyle w:val="49"/>
+        <w:numPr>
+          <w:ilvl w:val="1"/>
+          <w:numId w:val="7"/>
+        </w:numPr>
+        <w:spacing w:after="160" w:line="360" w:lineRule="auto"/>
+        <w:ind w:left="720"/>
+        <w:jc w:val="both"/>
+        <w:rPr>
+          <w:rFonts w:ascii="Times New Roman" w:hAnsi="Times New Roman" w:cs="Times New Roman"/>
+          <w:sz w:val="24"/>
+          <w:szCs w:val="24"/>
+        </w:rPr>
+      </w:pPr>
+      <w:r>
+        <w:rPr>
+          <w:rFonts w:ascii="Times New Roman" w:hAnsi="Times New Roman" w:cs="Times New Roman"/>
+          <w:sz w:val="24"/>
+          <w:szCs w:val="24"/>
+        </w:rPr>
+        <w:t>Boundary estimation menggunakan edge detection</w:t>
       </w:r>
     </w:p>
     <w:p>
@@ -4700,7 +4436,135 @@
           <w:sz w:val="24"/>
           <w:szCs w:val="24"/>
         </w:rPr>
-        <w:t>Teknik pattern recognition yang umum (Pearson, 1991):</w:t>
+        <w:t>Pada pendekatan region-based, semua piksel yang berkorespondensi dengan sebuah objek dikelompokkan bersama dan diberikan flag yang menandakan bahwa mereka merupakan satu area. Dua prinsip yang penting dalam pendekatan ini adalah value similiarity dan spatial proximity. Dua piksel dapat dikelompokkan menjadi satu bila mempunyai karakteristik intensitas yang serupa atau bila keduanya memiliki jarak yang berdekatan. Sedangkan pada pendekatan boundary estimation menggunakan edge detection, segmentasi dilakukan dengan menemukan piksel-piksel yang terletak pada batas area. Piksel-piksel tersebut (yang disebut edges) dapat diperoleh dengan melihat piksel-piksel yang bertetangga (neighbouring pixels).</w:t>
+      </w:r>
+    </w:p>
+    <w:p>
+      <w:pPr>
+        <w:pStyle w:val="4"/>
+        <w:numPr>
+          <w:ilvl w:val="2"/>
+          <w:numId w:val="2"/>
+        </w:numPr>
+        <w:spacing w:line="360" w:lineRule="auto"/>
+        <w:rPr>
+          <w:i w:val="0"/>
+        </w:rPr>
+      </w:pPr>
+      <w:bookmarkStart w:id="13" w:name="_Toc498633163"/>
+      <w:r>
+        <w:rPr>
+          <w:i w:val="0"/>
+        </w:rPr>
+        <w:t>Pemotongan (Cropping)</w:t>
+      </w:r>
+      <w:bookmarkEnd w:id="13"/>
+    </w:p>
+    <w:p>
+      <w:pPr>
+        <w:spacing w:line="360" w:lineRule="auto"/>
+        <w:ind w:firstLine="720"/>
+        <w:jc w:val="both"/>
+        <w:rPr>
+          <w:rFonts w:ascii="Times New Roman" w:hAnsi="Times New Roman" w:cs="Times New Roman"/>
+          <w:sz w:val="24"/>
+          <w:szCs w:val="24"/>
+        </w:rPr>
+      </w:pPr>
+      <w:r>
+        <w:rPr>
+          <w:rFonts w:ascii="Times New Roman" w:hAnsi="Times New Roman" w:cs="Times New Roman"/>
+          <w:sz w:val="24"/>
+          <w:szCs w:val="24"/>
+        </w:rPr>
+        <w:t xml:space="preserve">Dalam bahasa Inggris, istilah pemotongan, selain disebut sebagai </w:t>
+      </w:r>
+      <w:r>
+        <w:rPr>
+          <w:rFonts w:ascii="Times New Roman" w:hAnsi="Times New Roman" w:cs="Times New Roman"/>
+          <w:i/>
+          <w:sz w:val="24"/>
+          <w:szCs w:val="24"/>
+        </w:rPr>
+        <w:t>cropping</w:t>
+      </w:r>
+      <w:r>
+        <w:rPr>
+          <w:rFonts w:ascii="Times New Roman" w:hAnsi="Times New Roman" w:cs="Times New Roman"/>
+          <w:sz w:val="24"/>
+          <w:szCs w:val="24"/>
+        </w:rPr>
+        <w:t xml:space="preserve">, dapat pula disebut sebagai </w:t>
+      </w:r>
+      <w:r>
+        <w:rPr>
+          <w:rFonts w:ascii="Times New Roman" w:hAnsi="Times New Roman" w:cs="Times New Roman"/>
+          <w:i/>
+          <w:sz w:val="24"/>
+          <w:szCs w:val="24"/>
+        </w:rPr>
+        <w:t>trimming</w:t>
+      </w:r>
+      <w:r>
+        <w:rPr>
+          <w:rFonts w:ascii="Times New Roman" w:hAnsi="Times New Roman" w:cs="Times New Roman"/>
+          <w:sz w:val="24"/>
+          <w:szCs w:val="24"/>
+        </w:rPr>
+        <w:t>. Definisi dari pemotongan adalah kegiatan memotong bagian yang tidak perlu dari sebuah citra. Pemotongan dapat dilakukan dengan menentukan koordinat awal, lebar, dan tinggi dari citra yang ingin dipotong. Pemotongan akan menciptakan suatucitra baru yang merupakan bagian dari citra asalnya. Pemotongan juga menyebabkan ukuran dari suatu citra berubah menjadi lebih kecil, entah lebarnya saja, tingginya saja, atau bahkan keduanya.</w:t>
+      </w:r>
+    </w:p>
+    <w:p>
+      <w:pPr>
+        <w:pStyle w:val="4"/>
+        <w:numPr>
+          <w:ilvl w:val="2"/>
+          <w:numId w:val="2"/>
+        </w:numPr>
+        <w:spacing w:line="360" w:lineRule="auto"/>
+        <w:rPr>
+          <w:i w:val="0"/>
+        </w:rPr>
+      </w:pPr>
+      <w:bookmarkStart w:id="14" w:name="_Toc498633164"/>
+      <w:r>
+        <w:rPr>
+          <w:i w:val="0"/>
+        </w:rPr>
+        <w:t>Pengenalan Pola (</w:t>
+      </w:r>
+      <w:r>
+        <w:rPr>
+          <w:rFonts w:cs="Times New Roman"/>
+        </w:rPr>
+        <w:t>Pattern Recognition</w:t>
+      </w:r>
+      <w:r>
+        <w:rPr>
+          <w:i w:val="0"/>
+        </w:rPr>
+        <w:t>)</w:t>
+      </w:r>
+      <w:bookmarkEnd w:id="14"/>
+    </w:p>
+    <w:p>
+      <w:pPr>
+        <w:spacing w:line="360" w:lineRule="auto"/>
+        <w:ind w:firstLine="720"/>
+        <w:jc w:val="both"/>
+        <w:rPr>
+          <w:rFonts w:ascii="Times New Roman" w:hAnsi="Times New Roman" w:cs="Times New Roman"/>
+          <w:sz w:val="24"/>
+          <w:szCs w:val="24"/>
+        </w:rPr>
+      </w:pPr>
+      <w:r>
+        <w:rPr>
+          <w:rFonts w:ascii="Times New Roman" w:hAnsi="Times New Roman" w:cs="Times New Roman"/>
+          <w:sz w:val="24"/>
+          <w:szCs w:val="24"/>
+        </w:rPr>
+        <w:t xml:space="preserve">Pengenalan pola memiliki arti bidang studi yang melakukan proses analisis gambar yang bentuk masukannya adalah gambar itu sendiri atau dapat juga berupa citra dijital dan bentuk keluarannya adalah suatu deskripsi (Murni, 1992). Tujuan dari adanya pengenalan pola ini adalah untuk meniru kemampuan manusia (otak manusia) dalam mengenali suatu objek/pola tertentu. Berdasarkan pendapat (Bow, 1982), objek/pola yang dapat dikenali ada 2 macam: </w:t>
       </w:r>
     </w:p>
     <w:p>
@@ -4724,7 +4588,7 @@
           <w:sz w:val="24"/>
           <w:szCs w:val="24"/>
         </w:rPr>
-        <w:t>Template matching</w:t>
+        <w:t>Abstrak</w:t>
       </w:r>
     </w:p>
     <w:p>
@@ -4744,7 +4608,24 @@
           <w:sz w:val="24"/>
           <w:szCs w:val="24"/>
         </w:rPr>
-        <w:t>Template matching merupakan teknik pengenalan pola yang paling sederhana. Pola identifikasi dengan cara membandingkan pola masukan (input pattern) dengan daftar representasi pola yang sudah disimpan. Representasi pola yang sudah disimpan tersebut disebut template.</w:t>
+        <w:t xml:space="preserve">Contoh bentuk abstrak antara lain adalah ide dan argumen. Pengenalan untuk bentuk semacam ini misalnya dengan </w:t>
+      </w:r>
+      <w:r>
+        <w:rPr>
+          <w:rFonts w:ascii="Times New Roman" w:hAnsi="Times New Roman" w:cs="Times New Roman"/>
+          <w:i/>
+          <w:sz w:val="24"/>
+          <w:szCs w:val="24"/>
+        </w:rPr>
+        <w:t>conceptual recognition</w:t>
+      </w:r>
+      <w:r>
+        <w:rPr>
+          <w:rFonts w:ascii="Times New Roman" w:hAnsi="Times New Roman" w:cs="Times New Roman"/>
+          <w:sz w:val="24"/>
+          <w:szCs w:val="24"/>
+        </w:rPr>
+        <w:t>.</w:t>
       </w:r>
     </w:p>
     <w:p>
@@ -4768,24 +4649,7 @@
           <w:sz w:val="24"/>
           <w:szCs w:val="24"/>
         </w:rPr>
-        <w:t>Metode statistik (</w:t>
-      </w:r>
-      <w:r>
-        <w:rPr>
-          <w:rFonts w:ascii="Times New Roman" w:hAnsi="Times New Roman" w:cs="Times New Roman"/>
-          <w:i/>
-          <w:sz w:val="24"/>
-          <w:szCs w:val="24"/>
-        </w:rPr>
-        <w:t>statistical method</w:t>
-      </w:r>
-      <w:r>
-        <w:rPr>
-          <w:rFonts w:ascii="Times New Roman" w:hAnsi="Times New Roman" w:cs="Times New Roman"/>
-          <w:sz w:val="24"/>
-          <w:szCs w:val="24"/>
-        </w:rPr>
-        <w:t>)</w:t>
+        <w:t>Konkrit</w:t>
       </w:r>
     </w:p>
     <w:p>
@@ -4805,7 +4669,27 @@
           <w:sz w:val="24"/>
           <w:szCs w:val="24"/>
         </w:rPr>
-        <w:t>Teknik pengenalan pola secara statistik (disebut juga decision-theoretic technique) menentukan masukan yang bagaimanakah yang termasuk ke dalam suatu kelas tertentu.</w:t>
+        <w:t>Bentuk konkrit contohnya karakter, simbol, gambar, tanda tangan, tulisan tanagn, gelombang suara (speech waveform), dll. Pengenalan untuk bentuk semacam ini misalnya ICR (Intelligence Charachter Recognition), OCR (Optical Character Recognition), handwriting recognition, dll.</w:t>
+      </w:r>
+    </w:p>
+    <w:p>
+      <w:pPr>
+        <w:spacing w:line="360" w:lineRule="auto"/>
+        <w:ind w:firstLine="720"/>
+        <w:jc w:val="both"/>
+        <w:rPr>
+          <w:rFonts w:ascii="Times New Roman" w:hAnsi="Times New Roman" w:cs="Times New Roman"/>
+          <w:sz w:val="24"/>
+          <w:szCs w:val="24"/>
+        </w:rPr>
+      </w:pPr>
+      <w:r>
+        <w:rPr>
+          <w:rFonts w:ascii="Times New Roman" w:hAnsi="Times New Roman" w:cs="Times New Roman"/>
+          <w:sz w:val="24"/>
+          <w:szCs w:val="24"/>
+        </w:rPr>
+        <w:t>Teknik pattern recognition yang umum (Pearson, 1991):</w:t>
       </w:r>
     </w:p>
     <w:p>
@@ -4813,7 +4697,112 @@
         <w:pStyle w:val="49"/>
         <w:numPr>
           <w:ilvl w:val="0"/>
-          <w:numId w:val="8"/>
+          <w:numId w:val="9"/>
+        </w:numPr>
+        <w:spacing w:after="160" w:line="360" w:lineRule="auto"/>
+        <w:jc w:val="both"/>
+        <w:rPr>
+          <w:rFonts w:ascii="Times New Roman" w:hAnsi="Times New Roman" w:cs="Times New Roman"/>
+          <w:sz w:val="24"/>
+          <w:szCs w:val="24"/>
+        </w:rPr>
+      </w:pPr>
+      <w:r>
+        <w:rPr>
+          <w:rFonts w:ascii="Times New Roman" w:hAnsi="Times New Roman" w:cs="Times New Roman"/>
+          <w:sz w:val="24"/>
+          <w:szCs w:val="24"/>
+        </w:rPr>
+        <w:t>Template matching</w:t>
+      </w:r>
+    </w:p>
+    <w:p>
+      <w:pPr>
+        <w:pStyle w:val="49"/>
+        <w:spacing w:line="360" w:lineRule="auto"/>
+        <w:jc w:val="both"/>
+        <w:rPr>
+          <w:rFonts w:ascii="Times New Roman" w:hAnsi="Times New Roman" w:cs="Times New Roman"/>
+          <w:sz w:val="24"/>
+          <w:szCs w:val="24"/>
+        </w:rPr>
+      </w:pPr>
+      <w:r>
+        <w:rPr>
+          <w:rFonts w:ascii="Times New Roman" w:hAnsi="Times New Roman" w:cs="Times New Roman"/>
+          <w:sz w:val="24"/>
+          <w:szCs w:val="24"/>
+        </w:rPr>
+        <w:t>Template matching merupakan teknik pengenalan pola yang paling sederhana. Pola identifikasi dengan cara membandingkan pola masukan (input pattern) dengan daftar representasi pola yang sudah disimpan. Representasi pola yang sudah disimpan tersebut disebut template.</w:t>
+      </w:r>
+    </w:p>
+    <w:p>
+      <w:pPr>
+        <w:pStyle w:val="49"/>
+        <w:numPr>
+          <w:ilvl w:val="0"/>
+          <w:numId w:val="9"/>
+        </w:numPr>
+        <w:spacing w:after="160" w:line="360" w:lineRule="auto"/>
+        <w:jc w:val="both"/>
+        <w:rPr>
+          <w:rFonts w:ascii="Times New Roman" w:hAnsi="Times New Roman" w:cs="Times New Roman"/>
+          <w:sz w:val="24"/>
+          <w:szCs w:val="24"/>
+        </w:rPr>
+      </w:pPr>
+      <w:r>
+        <w:rPr>
+          <w:rFonts w:ascii="Times New Roman" w:hAnsi="Times New Roman" w:cs="Times New Roman"/>
+          <w:sz w:val="24"/>
+          <w:szCs w:val="24"/>
+        </w:rPr>
+        <w:t>Metode statistik (</w:t>
+      </w:r>
+      <w:r>
+        <w:rPr>
+          <w:rFonts w:ascii="Times New Roman" w:hAnsi="Times New Roman" w:cs="Times New Roman"/>
+          <w:i/>
+          <w:sz w:val="24"/>
+          <w:szCs w:val="24"/>
+        </w:rPr>
+        <w:t>statistical method</w:t>
+      </w:r>
+      <w:r>
+        <w:rPr>
+          <w:rFonts w:ascii="Times New Roman" w:hAnsi="Times New Roman" w:cs="Times New Roman"/>
+          <w:sz w:val="24"/>
+          <w:szCs w:val="24"/>
+        </w:rPr>
+        <w:t>)</w:t>
+      </w:r>
+    </w:p>
+    <w:p>
+      <w:pPr>
+        <w:pStyle w:val="49"/>
+        <w:spacing w:line="360" w:lineRule="auto"/>
+        <w:jc w:val="both"/>
+        <w:rPr>
+          <w:rFonts w:ascii="Times New Roman" w:hAnsi="Times New Roman" w:cs="Times New Roman"/>
+          <w:sz w:val="24"/>
+          <w:szCs w:val="24"/>
+        </w:rPr>
+      </w:pPr>
+      <w:r>
+        <w:rPr>
+          <w:rFonts w:ascii="Times New Roman" w:hAnsi="Times New Roman" w:cs="Times New Roman"/>
+          <w:sz w:val="24"/>
+          <w:szCs w:val="24"/>
+        </w:rPr>
+        <w:t>Teknik pengenalan pola secara statistik (disebut juga decision-theoretic technique) menentukan masukan yang bagaimanakah yang termasuk ke dalam suatu kelas tertentu.</w:t>
+      </w:r>
+    </w:p>
+    <w:p>
+      <w:pPr>
+        <w:pStyle w:val="49"/>
+        <w:numPr>
+          <w:ilvl w:val="0"/>
+          <w:numId w:val="9"/>
         </w:numPr>
         <w:spacing w:after="160" w:line="360" w:lineRule="auto"/>
         <w:jc w:val="both"/>
@@ -4878,7 +4867,7 @@
         </w:numPr>
         <w:spacing w:line="360" w:lineRule="auto"/>
       </w:pPr>
-      <w:bookmarkStart w:id="17" w:name="_Toc498633165"/>
+      <w:bookmarkStart w:id="15" w:name="_Toc498633165"/>
       <w:r>
         <w:rPr>
           <w:i w:val="0"/>
@@ -4894,7 +4883,7 @@
         </w:rPr>
         <w:t>(Character Recognition)</w:t>
       </w:r>
-      <w:bookmarkEnd w:id="17"/>
+      <w:bookmarkEnd w:id="15"/>
       <w:r>
         <w:rPr>
           <w:rFonts w:cs="Times New Roman"/>
@@ -4949,21 +4938,21 @@
           </w14:textFill>
         </w:rPr>
       </w:pPr>
-      <w:bookmarkStart w:id="18" w:name="_Toc498633170"/>
+      <w:bookmarkStart w:id="16" w:name="_Toc498632657"/>
+      <w:bookmarkEnd w:id="16"/>
+      <w:bookmarkStart w:id="17" w:name="_Toc498633170"/>
+      <w:bookmarkEnd w:id="17"/>
+      <w:bookmarkStart w:id="18" w:name="_Toc498632914"/>
       <w:bookmarkEnd w:id="18"/>
-      <w:bookmarkStart w:id="19" w:name="_Toc498632657"/>
+      <w:bookmarkStart w:id="19" w:name="_Toc498633131"/>
       <w:bookmarkEnd w:id="19"/>
-      <w:bookmarkStart w:id="20" w:name="_Toc498632914"/>
-      <w:bookmarkEnd w:id="20"/>
-      <w:bookmarkStart w:id="21" w:name="_Toc498633131"/>
-      <w:bookmarkEnd w:id="21"/>
     </w:p>
     <w:p>
       <w:pPr>
         <w:pStyle w:val="49"/>
         <w:numPr>
           <w:ilvl w:val="1"/>
-          <w:numId w:val="9"/>
+          <w:numId w:val="10"/>
         </w:numPr>
         <w:spacing w:after="160" w:line="360" w:lineRule="auto"/>
         <w:ind w:left="540" w:hanging="540"/>
@@ -4975,7 +4964,7 @@
           <w:szCs w:val="24"/>
         </w:rPr>
       </w:pPr>
-      <w:bookmarkStart w:id="22" w:name="_Toc498633171"/>
+      <w:bookmarkStart w:id="20" w:name="_Toc498633171"/>
       <w:r>
         <w:rPr>
           <w:rFonts w:ascii="Times New Roman" w:hAnsi="Times New Roman" w:cs="Times New Roman"/>
@@ -4985,7 +4974,7 @@
         </w:rPr>
         <w:t>Convolutional Neural Network (CNN)</w:t>
       </w:r>
-      <w:bookmarkEnd w:id="22"/>
+      <w:bookmarkEnd w:id="20"/>
     </w:p>
     <w:p>
       <w:pPr>
@@ -5282,7 +5271,7 @@
         <w:pStyle w:val="46"/>
         <w:numPr>
           <w:ilvl w:val="1"/>
-          <w:numId w:val="9"/>
+          <w:numId w:val="10"/>
         </w:numPr>
         <w:spacing w:line="360" w:lineRule="auto"/>
         <w:ind w:left="540" w:hanging="540"/>
@@ -5338,7 +5327,7 @@
         <w:pStyle w:val="46"/>
         <w:numPr>
           <w:ilvl w:val="1"/>
-          <w:numId w:val="9"/>
+          <w:numId w:val="10"/>
         </w:numPr>
         <w:spacing w:line="360" w:lineRule="auto"/>
         <w:ind w:left="540" w:hanging="540"/>
@@ -5384,7 +5373,7 @@
         <w:pStyle w:val="46"/>
         <w:numPr>
           <w:ilvl w:val="2"/>
-          <w:numId w:val="8"/>
+          <w:numId w:val="9"/>
         </w:numPr>
         <w:spacing w:line="360" w:lineRule="auto"/>
         <w:ind w:left="540"/>
@@ -5409,7 +5398,7 @@
         <w:pStyle w:val="46"/>
         <w:numPr>
           <w:ilvl w:val="2"/>
-          <w:numId w:val="8"/>
+          <w:numId w:val="9"/>
         </w:numPr>
         <w:spacing w:line="360" w:lineRule="auto"/>
         <w:ind w:left="540"/>
@@ -5434,7 +5423,7 @@
         <w:pStyle w:val="46"/>
         <w:numPr>
           <w:ilvl w:val="2"/>
-          <w:numId w:val="8"/>
+          <w:numId w:val="9"/>
         </w:numPr>
         <w:spacing w:line="360" w:lineRule="auto"/>
         <w:ind w:left="540"/>
@@ -5459,7 +5448,7 @@
         <w:pStyle w:val="46"/>
         <w:numPr>
           <w:ilvl w:val="2"/>
-          <w:numId w:val="8"/>
+          <w:numId w:val="9"/>
         </w:numPr>
         <w:spacing w:line="360" w:lineRule="auto"/>
         <w:ind w:left="540"/>
@@ -5534,6 +5523,187 @@
 
 <file path=word/numbering.xml><?xml version="1.0" encoding="utf-8"?>
 <w:numbering xmlns:wpc="http://schemas.microsoft.com/office/word/2010/wordprocessingCanvas" xmlns:mc="http://schemas.openxmlformats.org/markup-compatibility/2006" xmlns:o="urn:schemas-microsoft-com:office:office" xmlns:r="http://schemas.openxmlformats.org/officeDocument/2006/relationships" xmlns:m="http://schemas.openxmlformats.org/officeDocument/2006/math" xmlns:v="urn:schemas-microsoft-com:vml" xmlns:wp14="http://schemas.microsoft.com/office/word/2010/wordprocessingDrawing" xmlns:wp="http://schemas.openxmlformats.org/drawingml/2006/wordprocessingDrawing" xmlns:w10="urn:schemas-microsoft-com:office:word" xmlns:w="http://schemas.openxmlformats.org/wordprocessingml/2006/main" xmlns:w14="http://schemas.microsoft.com/office/word/2010/wordml" xmlns:wpg="http://schemas.microsoft.com/office/word/2010/wordprocessingGroup" xmlns:wpi="http://schemas.microsoft.com/office/word/2010/wordprocessingInk" xmlns:wne="http://schemas.microsoft.com/office/word/2006/wordml" xmlns:wps="http://schemas.microsoft.com/office/word/2010/wordprocessingShape" mc:Ignorable="w14 wp14">
+  <w:abstractNum w:abstractNumId="174852021">
+    <w:nsid w:val="0A6C07B5"/>
+    <w:multiLevelType w:val="multilevel"/>
+    <w:tmpl w:val="0A6C07B5"/>
+    <w:lvl w:ilvl="0" w:tentative="1">
+      <w:start w:val="1"/>
+      <w:numFmt w:val="lowerLetter"/>
+      <w:lvlText w:val="%1."/>
+      <w:lvlJc w:val="left"/>
+      <w:pPr>
+        <w:ind w:left="720" w:hanging="360"/>
+      </w:pPr>
+      <w:rPr>
+        <w:rFonts w:hint="default"/>
+      </w:rPr>
+    </w:lvl>
+    <w:lvl w:ilvl="1" w:tentative="1">
+      <w:start w:val="1"/>
+      <w:numFmt w:val="decimal"/>
+      <w:lvlText w:val="%2."/>
+      <w:lvlJc w:val="left"/>
+      <w:pPr>
+        <w:ind w:left="1440" w:hanging="360"/>
+      </w:pPr>
+      <w:rPr>
+        <w:rFonts w:hint="default"/>
+      </w:rPr>
+    </w:lvl>
+    <w:lvl w:ilvl="2" w:tentative="1">
+      <w:start w:val="1"/>
+      <w:numFmt w:val="lowerRoman"/>
+      <w:lvlText w:val="%3."/>
+      <w:lvlJc w:val="right"/>
+      <w:pPr>
+        <w:ind w:left="2160" w:hanging="180"/>
+      </w:pPr>
+    </w:lvl>
+    <w:lvl w:ilvl="3" w:tentative="1">
+      <w:start w:val="1"/>
+      <w:numFmt w:val="decimal"/>
+      <w:lvlText w:val="%4."/>
+      <w:lvlJc w:val="left"/>
+      <w:pPr>
+        <w:ind w:left="2880" w:hanging="360"/>
+      </w:pPr>
+    </w:lvl>
+    <w:lvl w:ilvl="4" w:tentative="1">
+      <w:start w:val="1"/>
+      <w:numFmt w:val="lowerLetter"/>
+      <w:lvlText w:val="%5."/>
+      <w:lvlJc w:val="left"/>
+      <w:pPr>
+        <w:ind w:left="3600" w:hanging="360"/>
+      </w:pPr>
+    </w:lvl>
+    <w:lvl w:ilvl="5" w:tentative="1">
+      <w:start w:val="1"/>
+      <w:numFmt w:val="lowerRoman"/>
+      <w:lvlText w:val="%6."/>
+      <w:lvlJc w:val="right"/>
+      <w:pPr>
+        <w:ind w:left="4320" w:hanging="180"/>
+      </w:pPr>
+    </w:lvl>
+    <w:lvl w:ilvl="6" w:tentative="1">
+      <w:start w:val="1"/>
+      <w:numFmt w:val="decimal"/>
+      <w:lvlText w:val="%7."/>
+      <w:lvlJc w:val="left"/>
+      <w:pPr>
+        <w:ind w:left="5040" w:hanging="360"/>
+      </w:pPr>
+    </w:lvl>
+    <w:lvl w:ilvl="7" w:tentative="1">
+      <w:start w:val="1"/>
+      <w:numFmt w:val="lowerLetter"/>
+      <w:lvlText w:val="%8."/>
+      <w:lvlJc w:val="left"/>
+      <w:pPr>
+        <w:ind w:left="5760" w:hanging="360"/>
+      </w:pPr>
+    </w:lvl>
+    <w:lvl w:ilvl="8" w:tentative="1">
+      <w:start w:val="1"/>
+      <w:numFmt w:val="lowerRoman"/>
+      <w:lvlText w:val="%9."/>
+      <w:lvlJc w:val="right"/>
+      <w:pPr>
+        <w:ind w:left="6480" w:hanging="180"/>
+      </w:pPr>
+    </w:lvl>
+  </w:abstractNum>
+  <w:abstractNum w:abstractNumId="215898154">
+    <w:nsid w:val="0CDE582A"/>
+    <w:multiLevelType w:val="multilevel"/>
+    <w:tmpl w:val="0CDE582A"/>
+    <w:lvl w:ilvl="0" w:tentative="1">
+      <w:start w:val="1"/>
+      <w:numFmt w:val="decimal"/>
+      <w:lvlText w:val="%1."/>
+      <w:lvlJc w:val="left"/>
+      <w:pPr>
+        <w:ind w:left="720" w:hanging="360"/>
+      </w:pPr>
+      <w:rPr>
+        <w:rFonts w:hint="default" w:cs="Times New Roman"/>
+      </w:rPr>
+    </w:lvl>
+    <w:lvl w:ilvl="1" w:tentative="1">
+      <w:start w:val="1"/>
+      <w:numFmt w:val="lowerLetter"/>
+      <w:lvlText w:val="%2."/>
+      <w:lvlJc w:val="left"/>
+      <w:pPr>
+        <w:ind w:left="1440" w:hanging="360"/>
+      </w:pPr>
+    </w:lvl>
+    <w:lvl w:ilvl="2" w:tentative="1">
+      <w:start w:val="1"/>
+      <w:numFmt w:val="lowerRoman"/>
+      <w:lvlText w:val="%3."/>
+      <w:lvlJc w:val="right"/>
+      <w:pPr>
+        <w:ind w:left="2160" w:hanging="180"/>
+      </w:pPr>
+    </w:lvl>
+    <w:lvl w:ilvl="3" w:tentative="1">
+      <w:start w:val="1"/>
+      <w:numFmt w:val="decimal"/>
+      <w:lvlText w:val="%4."/>
+      <w:lvlJc w:val="left"/>
+      <w:pPr>
+        <w:ind w:left="2880" w:hanging="360"/>
+      </w:pPr>
+    </w:lvl>
+    <w:lvl w:ilvl="4" w:tentative="1">
+      <w:start w:val="1"/>
+      <w:numFmt w:val="lowerLetter"/>
+      <w:lvlText w:val="%5."/>
+      <w:lvlJc w:val="left"/>
+      <w:pPr>
+        <w:ind w:left="3600" w:hanging="360"/>
+      </w:pPr>
+    </w:lvl>
+    <w:lvl w:ilvl="5" w:tentative="1">
+      <w:start w:val="1"/>
+      <w:numFmt w:val="lowerRoman"/>
+      <w:lvlText w:val="%6."/>
+      <w:lvlJc w:val="right"/>
+      <w:pPr>
+        <w:ind w:left="4320" w:hanging="180"/>
+      </w:pPr>
+    </w:lvl>
+    <w:lvl w:ilvl="6" w:tentative="1">
+      <w:start w:val="1"/>
+      <w:numFmt w:val="decimal"/>
+      <w:lvlText w:val="%7."/>
+      <w:lvlJc w:val="left"/>
+      <w:pPr>
+        <w:ind w:left="5040" w:hanging="360"/>
+      </w:pPr>
+    </w:lvl>
+    <w:lvl w:ilvl="7" w:tentative="1">
+      <w:start w:val="1"/>
+      <w:numFmt w:val="lowerLetter"/>
+      <w:lvlText w:val="%8."/>
+      <w:lvlJc w:val="left"/>
+      <w:pPr>
+        <w:ind w:left="5760" w:hanging="360"/>
+      </w:pPr>
+    </w:lvl>
+    <w:lvl w:ilvl="8" w:tentative="1">
+      <w:start w:val="1"/>
+      <w:numFmt w:val="lowerRoman"/>
+      <w:lvlText w:val="%9."/>
+      <w:lvlJc w:val="right"/>
+      <w:pPr>
+        <w:ind w:left="6480" w:hanging="180"/>
+      </w:pPr>
+    </w:lvl>
+  </w:abstractNum>
   <w:abstractNum w:abstractNumId="1811970567">
     <w:nsid w:val="6C007A07"/>
     <w:multiLevelType w:val="multilevel"/>
@@ -5653,6 +5823,120 @@
       </w:pPr>
       <w:rPr>
         <w:rFonts w:hint="default"/>
+      </w:rPr>
+    </w:lvl>
+  </w:abstractNum>
+  <w:abstractNum w:abstractNumId="965695431">
+    <w:nsid w:val="398F57C7"/>
+    <w:multiLevelType w:val="multilevel"/>
+    <w:tmpl w:val="398F57C7"/>
+    <w:lvl w:ilvl="0" w:tentative="1">
+      <w:start w:val="1"/>
+      <w:numFmt w:val="bullet"/>
+      <w:lvlText w:val=""/>
+      <w:lvlJc w:val="left"/>
+      <w:pPr>
+        <w:ind w:left="720" w:hanging="360"/>
+      </w:pPr>
+      <w:rPr>
+        <w:rFonts w:hint="default" w:ascii="Symbol" w:hAnsi="Symbol"/>
+      </w:rPr>
+    </w:lvl>
+    <w:lvl w:ilvl="1" w:tentative="1">
+      <w:start w:val="1"/>
+      <w:numFmt w:val="decimal"/>
+      <w:lvlText w:val="%2."/>
+      <w:lvlJc w:val="left"/>
+      <w:pPr>
+        <w:ind w:left="1440" w:hanging="360"/>
+      </w:pPr>
+      <w:rPr>
+        <w:rFonts w:hint="default"/>
+        <w:i w:val="0"/>
+      </w:rPr>
+    </w:lvl>
+    <w:lvl w:ilvl="2" w:tentative="1">
+      <w:start w:val="1"/>
+      <w:numFmt w:val="bullet"/>
+      <w:lvlText w:val=""/>
+      <w:lvlJc w:val="left"/>
+      <w:pPr>
+        <w:ind w:left="2160" w:hanging="360"/>
+      </w:pPr>
+      <w:rPr>
+        <w:rFonts w:hint="default" w:ascii="Wingdings" w:hAnsi="Wingdings"/>
+      </w:rPr>
+    </w:lvl>
+    <w:lvl w:ilvl="3" w:tentative="1">
+      <w:start w:val="1"/>
+      <w:numFmt w:val="bullet"/>
+      <w:lvlText w:val=""/>
+      <w:lvlJc w:val="left"/>
+      <w:pPr>
+        <w:ind w:left="2880" w:hanging="360"/>
+      </w:pPr>
+      <w:rPr>
+        <w:rFonts w:hint="default" w:ascii="Symbol" w:hAnsi="Symbol"/>
+      </w:rPr>
+    </w:lvl>
+    <w:lvl w:ilvl="4" w:tentative="1">
+      <w:start w:val="1"/>
+      <w:numFmt w:val="bullet"/>
+      <w:lvlText w:val="o"/>
+      <w:lvlJc w:val="left"/>
+      <w:pPr>
+        <w:ind w:left="3600" w:hanging="360"/>
+      </w:pPr>
+      <w:rPr>
+        <w:rFonts w:hint="default" w:ascii="Courier New" w:hAnsi="Courier New" w:cs="Courier New"/>
+      </w:rPr>
+    </w:lvl>
+    <w:lvl w:ilvl="5" w:tentative="1">
+      <w:start w:val="1"/>
+      <w:numFmt w:val="bullet"/>
+      <w:lvlText w:val=""/>
+      <w:lvlJc w:val="left"/>
+      <w:pPr>
+        <w:ind w:left="4320" w:hanging="360"/>
+      </w:pPr>
+      <w:rPr>
+        <w:rFonts w:hint="default" w:ascii="Wingdings" w:hAnsi="Wingdings"/>
+      </w:rPr>
+    </w:lvl>
+    <w:lvl w:ilvl="6" w:tentative="1">
+      <w:start w:val="1"/>
+      <w:numFmt w:val="bullet"/>
+      <w:lvlText w:val=""/>
+      <w:lvlJc w:val="left"/>
+      <w:pPr>
+        <w:ind w:left="5040" w:hanging="360"/>
+      </w:pPr>
+      <w:rPr>
+        <w:rFonts w:hint="default" w:ascii="Symbol" w:hAnsi="Symbol"/>
+      </w:rPr>
+    </w:lvl>
+    <w:lvl w:ilvl="7" w:tentative="1">
+      <w:start w:val="1"/>
+      <w:numFmt w:val="bullet"/>
+      <w:lvlText w:val="o"/>
+      <w:lvlJc w:val="left"/>
+      <w:pPr>
+        <w:ind w:left="5760" w:hanging="360"/>
+      </w:pPr>
+      <w:rPr>
+        <w:rFonts w:hint="default" w:ascii="Courier New" w:hAnsi="Courier New" w:cs="Courier New"/>
+      </w:rPr>
+    </w:lvl>
+    <w:lvl w:ilvl="8" w:tentative="1">
+      <w:start w:val="1"/>
+      <w:numFmt w:val="bullet"/>
+      <w:lvlText w:val=""/>
+      <w:lvlJc w:val="left"/>
+      <w:pPr>
+        <w:ind w:left="6480" w:hanging="360"/>
+      </w:pPr>
+      <w:rPr>
+        <w:rFonts w:hint="default" w:ascii="Wingdings" w:hAnsi="Wingdings"/>
       </w:rPr>
     </w:lvl>
   </w:abstractNum>
@@ -5778,212 +6062,6 @@
       </w:pPr>
       <w:rPr>
         <w:rFonts w:hint="default"/>
-      </w:rPr>
-    </w:lvl>
-  </w:abstractNum>
-  <w:abstractNum w:abstractNumId="174852021">
-    <w:nsid w:val="0A6C07B5"/>
-    <w:multiLevelType w:val="multilevel"/>
-    <w:tmpl w:val="0A6C07B5"/>
-    <w:lvl w:ilvl="0" w:tentative="1">
-      <w:start w:val="1"/>
-      <w:numFmt w:val="lowerLetter"/>
-      <w:lvlText w:val="%1."/>
-      <w:lvlJc w:val="left"/>
-      <w:pPr>
-        <w:ind w:left="720" w:hanging="360"/>
-      </w:pPr>
-      <w:rPr>
-        <w:rFonts w:hint="default"/>
-      </w:rPr>
-    </w:lvl>
-    <w:lvl w:ilvl="1" w:tentative="1">
-      <w:start w:val="1"/>
-      <w:numFmt w:val="decimal"/>
-      <w:lvlText w:val="%2."/>
-      <w:lvlJc w:val="left"/>
-      <w:pPr>
-        <w:ind w:left="1440" w:hanging="360"/>
-      </w:pPr>
-      <w:rPr>
-        <w:rFonts w:hint="default"/>
-      </w:rPr>
-    </w:lvl>
-    <w:lvl w:ilvl="2" w:tentative="1">
-      <w:start w:val="1"/>
-      <w:numFmt w:val="lowerRoman"/>
-      <w:lvlText w:val="%3."/>
-      <w:lvlJc w:val="right"/>
-      <w:pPr>
-        <w:ind w:left="2160" w:hanging="180"/>
-      </w:pPr>
-    </w:lvl>
-    <w:lvl w:ilvl="3" w:tentative="1">
-      <w:start w:val="1"/>
-      <w:numFmt w:val="decimal"/>
-      <w:lvlText w:val="%4."/>
-      <w:lvlJc w:val="left"/>
-      <w:pPr>
-        <w:ind w:left="2880" w:hanging="360"/>
-      </w:pPr>
-    </w:lvl>
-    <w:lvl w:ilvl="4" w:tentative="1">
-      <w:start w:val="1"/>
-      <w:numFmt w:val="lowerLetter"/>
-      <w:lvlText w:val="%5."/>
-      <w:lvlJc w:val="left"/>
-      <w:pPr>
-        <w:ind w:left="3600" w:hanging="360"/>
-      </w:pPr>
-    </w:lvl>
-    <w:lvl w:ilvl="5" w:tentative="1">
-      <w:start w:val="1"/>
-      <w:numFmt w:val="lowerRoman"/>
-      <w:lvlText w:val="%6."/>
-      <w:lvlJc w:val="right"/>
-      <w:pPr>
-        <w:ind w:left="4320" w:hanging="180"/>
-      </w:pPr>
-    </w:lvl>
-    <w:lvl w:ilvl="6" w:tentative="1">
-      <w:start w:val="1"/>
-      <w:numFmt w:val="decimal"/>
-      <w:lvlText w:val="%7."/>
-      <w:lvlJc w:val="left"/>
-      <w:pPr>
-        <w:ind w:left="5040" w:hanging="360"/>
-      </w:pPr>
-    </w:lvl>
-    <w:lvl w:ilvl="7" w:tentative="1">
-      <w:start w:val="1"/>
-      <w:numFmt w:val="lowerLetter"/>
-      <w:lvlText w:val="%8."/>
-      <w:lvlJc w:val="left"/>
-      <w:pPr>
-        <w:ind w:left="5760" w:hanging="360"/>
-      </w:pPr>
-    </w:lvl>
-    <w:lvl w:ilvl="8" w:tentative="1">
-      <w:start w:val="1"/>
-      <w:numFmt w:val="lowerRoman"/>
-      <w:lvlText w:val="%9."/>
-      <w:lvlJc w:val="right"/>
-      <w:pPr>
-        <w:ind w:left="6480" w:hanging="180"/>
-      </w:pPr>
-    </w:lvl>
-  </w:abstractNum>
-  <w:abstractNum w:abstractNumId="965695431">
-    <w:nsid w:val="398F57C7"/>
-    <w:multiLevelType w:val="multilevel"/>
-    <w:tmpl w:val="398F57C7"/>
-    <w:lvl w:ilvl="0" w:tentative="1">
-      <w:start w:val="1"/>
-      <w:numFmt w:val="bullet"/>
-      <w:lvlText w:val=""/>
-      <w:lvlJc w:val="left"/>
-      <w:pPr>
-        <w:ind w:left="720" w:hanging="360"/>
-      </w:pPr>
-      <w:rPr>
-        <w:rFonts w:hint="default" w:ascii="Symbol" w:hAnsi="Symbol"/>
-      </w:rPr>
-    </w:lvl>
-    <w:lvl w:ilvl="1" w:tentative="1">
-      <w:start w:val="1"/>
-      <w:numFmt w:val="decimal"/>
-      <w:lvlText w:val="%2."/>
-      <w:lvlJc w:val="left"/>
-      <w:pPr>
-        <w:ind w:left="1440" w:hanging="360"/>
-      </w:pPr>
-      <w:rPr>
-        <w:rFonts w:hint="default"/>
-        <w:i w:val="0"/>
-      </w:rPr>
-    </w:lvl>
-    <w:lvl w:ilvl="2" w:tentative="1">
-      <w:start w:val="1"/>
-      <w:numFmt w:val="bullet"/>
-      <w:lvlText w:val=""/>
-      <w:lvlJc w:val="left"/>
-      <w:pPr>
-        <w:ind w:left="2160" w:hanging="360"/>
-      </w:pPr>
-      <w:rPr>
-        <w:rFonts w:hint="default" w:ascii="Wingdings" w:hAnsi="Wingdings"/>
-      </w:rPr>
-    </w:lvl>
-    <w:lvl w:ilvl="3" w:tentative="1">
-      <w:start w:val="1"/>
-      <w:numFmt w:val="bullet"/>
-      <w:lvlText w:val=""/>
-      <w:lvlJc w:val="left"/>
-      <w:pPr>
-        <w:ind w:left="2880" w:hanging="360"/>
-      </w:pPr>
-      <w:rPr>
-        <w:rFonts w:hint="default" w:ascii="Symbol" w:hAnsi="Symbol"/>
-      </w:rPr>
-    </w:lvl>
-    <w:lvl w:ilvl="4" w:tentative="1">
-      <w:start w:val="1"/>
-      <w:numFmt w:val="bullet"/>
-      <w:lvlText w:val="o"/>
-      <w:lvlJc w:val="left"/>
-      <w:pPr>
-        <w:ind w:left="3600" w:hanging="360"/>
-      </w:pPr>
-      <w:rPr>
-        <w:rFonts w:hint="default" w:ascii="Courier New" w:hAnsi="Courier New" w:cs="Courier New"/>
-      </w:rPr>
-    </w:lvl>
-    <w:lvl w:ilvl="5" w:tentative="1">
-      <w:start w:val="1"/>
-      <w:numFmt w:val="bullet"/>
-      <w:lvlText w:val=""/>
-      <w:lvlJc w:val="left"/>
-      <w:pPr>
-        <w:ind w:left="4320" w:hanging="360"/>
-      </w:pPr>
-      <w:rPr>
-        <w:rFonts w:hint="default" w:ascii="Wingdings" w:hAnsi="Wingdings"/>
-      </w:rPr>
-    </w:lvl>
-    <w:lvl w:ilvl="6" w:tentative="1">
-      <w:start w:val="1"/>
-      <w:numFmt w:val="bullet"/>
-      <w:lvlText w:val=""/>
-      <w:lvlJc w:val="left"/>
-      <w:pPr>
-        <w:ind w:left="5040" w:hanging="360"/>
-      </w:pPr>
-      <w:rPr>
-        <w:rFonts w:hint="default" w:ascii="Symbol" w:hAnsi="Symbol"/>
-      </w:rPr>
-    </w:lvl>
-    <w:lvl w:ilvl="7" w:tentative="1">
-      <w:start w:val="1"/>
-      <w:numFmt w:val="bullet"/>
-      <w:lvlText w:val="o"/>
-      <w:lvlJc w:val="left"/>
-      <w:pPr>
-        <w:ind w:left="5760" w:hanging="360"/>
-      </w:pPr>
-      <w:rPr>
-        <w:rFonts w:hint="default" w:ascii="Courier New" w:hAnsi="Courier New" w:cs="Courier New"/>
-      </w:rPr>
-    </w:lvl>
-    <w:lvl w:ilvl="8" w:tentative="1">
-      <w:start w:val="1"/>
-      <w:numFmt w:val="bullet"/>
-      <w:lvlText w:val=""/>
-      <w:lvlJc w:val="left"/>
-      <w:pPr>
-        <w:ind w:left="6480" w:hanging="360"/>
-      </w:pPr>
-      <w:rPr>
-        <w:rFonts w:hint="default" w:ascii="Wingdings" w:hAnsi="Wingdings"/>
       </w:rPr>
     </w:lvl>
   </w:abstractNum>
@@ -6517,18 +6595,21 @@
     <w:abstractNumId w:val="965695431"/>
   </w:num>
   <w:num w:numId="5">
+    <w:abstractNumId w:val="215898154"/>
+  </w:num>
+  <w:num w:numId="6">
     <w:abstractNumId w:val="638613462"/>
   </w:num>
-  <w:num w:numId="6">
+  <w:num w:numId="7">
     <w:abstractNumId w:val="1267539368"/>
   </w:num>
-  <w:num w:numId="7">
+  <w:num w:numId="8">
     <w:abstractNumId w:val="925920125"/>
   </w:num>
-  <w:num w:numId="8">
+  <w:num w:numId="9">
     <w:abstractNumId w:val="738598068"/>
   </w:num>
-  <w:num w:numId="9">
+  <w:num w:numId="10">
     <w:abstractNumId w:val="1511187218"/>
   </w:num>
 </w:numbering>

</xml_diff>

<commit_message>
Modify: menghapus data pada kajian pustaka
</commit_message>
<xml_diff>
--- a/docs/BAB II.docx
+++ b/docs/BAB II.docx
@@ -96,65 +96,39 @@
         <w:jc w:val="both"/>
         <w:rPr>
           <w:rFonts w:cs="Times New Roman"/>
-          <w:color w:val="0000FF"/>
-        </w:rPr>
-      </w:pPr>
-      <w:r>
-        <w:rPr>
-          <w:rFonts w:cs="Times New Roman"/>
-        </w:rPr>
-        <w:t xml:space="preserve">Penelitian mengenai pengenalan pola karakter plat nomor dengan judul “Pengenalan Pola Karakter Plat Nomor Kendaraan Menggunakan Algoritma Momentum Backpropagation Neural Network” yang dilakukan oleh Donny Avianto, Program Studi Teknik Informatika, Universitas Teknologi Yogyakarta. Penelitian ini menggunakan Algoritma Momentum Backpropagation Neural Network </w:t>
-      </w:r>
-      <w:r>
-        <w:rPr>
-          <w:rFonts w:cs="Times New Roman"/>
-          <w:color w:val="FF0000"/>
-          <w:highlight w:val="yellow"/>
-        </w:rPr>
-        <w:t>Data yang digunakan berupa data ...</w:t>
-      </w:r>
-    </w:p>
-    <w:p>
-      <w:pPr>
-        <w:spacing w:line="360" w:lineRule="auto"/>
-        <w:jc w:val="both"/>
-        <w:rPr>
-          <w:rFonts w:cs="Times New Roman"/>
-        </w:rPr>
-      </w:pPr>
-      <w:r>
-        <w:rPr>
-          <w:rFonts w:cs="Times New Roman"/>
-        </w:rPr>
-        <w:t>Penelitian ini menghasilkan kesimpulan bahwa sistem mampu melakukan pengenalan pola dengan baik. Hal ini terbukti dari keandalan sistem dalam melakukan segmentasi karakter plat nomor, yang akan sangat berpengaruh pada langkah selanjutnya yaitu pengenalan karakter menggunakan Jaringan Saraf Tiruan. Selain itu tahap pengenalan karakter menggunakanalgoritma Momentum Backpropagation juga memberikan hasil yang menjanjikan. Akurasi pengenalan karakter yang terbaik pada penelitian kali ini didapatkan dengan konfigurasi nilai laju belajar</w:t>
-      </w:r>
-      <w:r>
-        <w:rPr>
-          <w:rFonts w:cs="Times New Roman"/>
-          <w:color w:val="FF0000"/>
-        </w:rPr>
-        <w:t xml:space="preserve"> </w:t>
-      </w:r>
-      <w:r>
-        <w:rPr>
-          <w:rFonts w:cs="Times New Roman"/>
-          <w:color w:val="FF0000"/>
-          <w:highlight w:val="yellow"/>
-        </w:rPr>
-        <w:t> = 0,2 dan momentum  = 0,7</w:t>
-      </w:r>
-      <w:r>
-        <w:rPr>
-          <w:rFonts w:cs="Times New Roman"/>
-          <w:color w:val="FF0000"/>
-        </w:rPr>
-        <w:t xml:space="preserve"> </w:t>
-      </w:r>
-      <w:r>
-        <w:rPr>
-          <w:rFonts w:cs="Times New Roman"/>
-        </w:rPr>
-        <w:t>untuk kedua jaringan. Hasilnya, dari total 276 karakter yang terdiri dari huruf dan angka, sistem mampu mengenali 268 karakter diantaranya. Sehingga akurasi sistem yang diusulkan pada penelitian kali ini mencapai 97,01%.Meskipun hasil yang didapatkan sudah cukup memuaskan, untuk masa yang akan datang masih diperlukan penelitian tentang pengenalan karakter plat nomor kendaraan terutama untuk mengenali karakter plat nomor pada kendaraan yang sedang bergerak bahkan dalam kecepatan tinggi.</w:t>
+        </w:rPr>
+      </w:pPr>
+      <w:r>
+        <w:rPr>
+          <w:rFonts w:cs="Times New Roman"/>
+        </w:rPr>
+        <w:t>Penelitian mengenai pengenalan pola karakter plat nomor dengan judul “Pengenalan Pola Karakter Plat Nomor Kendaraan Menggunakan Algoritma Momentum Backpropagation Neural Network” yang dilakukan oleh Donny Avianto, Program Studi Teknik Informatika, Universitas Teknologi Yogyakarta. Penelitian ini menggunakan Algoritma Momentum Backpropagation Neural Network</w:t>
+      </w:r>
+      <w:r>
+        <w:rPr>
+          <w:rFonts w:cs="Times New Roman"/>
+        </w:rPr>
+        <w:t xml:space="preserve">. </w:t>
+      </w:r>
+      <w:r>
+        <w:rPr>
+          <w:rFonts w:cs="Times New Roman"/>
+        </w:rPr>
+        <w:t>Penelitian ini menghasilkan kesimpulan bahwa sistem mampu melakukan pengenalan pola dengan baik. Hal ini terbukti dari keandalan sistem dalam melakukan segmentasi karakter plat nomor, yang akan sangat berpengaruh pada langkah selanjutnya yaitu pengenalan karakter menggunakan Jaringan Saraf Tiruan. Selain itu tahap pengenalan karakter menggunakanalgoritma Momentum Backpropag</w:t>
+      </w:r>
+      <w:r>
+        <w:rPr>
+          <w:rFonts w:cs="Times New Roman"/>
+          <w:color w:val="auto"/>
+          <w:highlight w:val="none"/>
+        </w:rPr>
+        <w:t>ation juga memberikan hasil yang menjanjikan. Akurasi pengenalan karakter yang terbaik pada penelitian kali ini didapatkan dengan konfigurasi nilai laju belajar  = 0,2 dan momentum  = 0,7 untuk kedua jaringan. Hasilnya, dari total 276 karakter yang terdiri dari huruf dan angka, sistem mampu mengenali 268 karakter dia</w:t>
+      </w:r>
+      <w:r>
+        <w:rPr>
+          <w:rFonts w:cs="Times New Roman"/>
+        </w:rPr>
+        <w:t>ntaranya. Sehingga akurasi sistem yang diusulkan pada penelitian kali ini mencapai 97,01%.Meskipun hasil yang didapatkan sudah cukup memuaskan, untuk masa yang akan datang masih diperlukan penelitian tentang pengenalan karakter plat nomor kendaraan terutama untuk mengenali karakter plat nomor pada kendaraan yang sedang bergerak bahkan dalam kecepatan tinggi.</w:t>
       </w:r>
     </w:p>
     <w:p>
@@ -164,7 +138,6 @@
         <w:jc w:val="both"/>
         <w:rPr>
           <w:rFonts w:cs="Times New Roman"/>
-          <w:color w:val="0000FF"/>
         </w:rPr>
       </w:pPr>
       <w:r>
@@ -210,29 +183,7 @@
         <w:rPr>
           <w:rFonts w:cs="Times New Roman"/>
         </w:rPr>
-        <w:t xml:space="preserve">. </w:t>
-      </w:r>
-      <w:r>
-        <w:rPr>
-          <w:rFonts w:cs="Times New Roman"/>
-          <w:color w:val="0000FF"/>
-        </w:rPr>
-        <w:t>Data yang digunakan berupa data ...</w:t>
-      </w:r>
-    </w:p>
-    <w:p>
-      <w:pPr>
-        <w:spacing w:line="360" w:lineRule="auto"/>
-        <w:jc w:val="both"/>
-        <w:rPr>
-          <w:rFonts w:cs="Times New Roman"/>
-        </w:rPr>
-      </w:pPr>
-      <w:r>
-        <w:rPr>
-          <w:rFonts w:cs="Times New Roman"/>
-        </w:rPr>
-        <w:t xml:space="preserve">Penelitian ini menghasilkan kesimpulan bahwa metode praproses dan metode klasifikasi dengan menggunakan </w:t>
+        <w:t xml:space="preserve">. Penelitian ini menghasilkan kesimpulan bahwa metode praproses dan metode klasifikasi dengan menggunakan </w:t>
       </w:r>
       <w:r>
         <w:rPr>
@@ -255,36 +206,19 @@
         <w:jc w:val="both"/>
         <w:rPr>
           <w:rFonts w:cs="Times New Roman"/>
-          <w:color w:val="0000FF"/>
-        </w:rPr>
-      </w:pPr>
-      <w:r>
-        <w:rPr>
-          <w:rFonts w:cs="Times New Roman"/>
-        </w:rPr>
-        <w:t xml:space="preserve">Penelitian mengenai pengenalan pola plat nomor dengan judul “Realisasi Pengenalan Plat Nomor Kendaraan dengan Metode Histogram Citra dan Jaringan Saraf Tiruan Backpropagation” yang dilakukan oleh Muhammad Syudaha (2015) Fakultas Teknik, Universitas Lampung. Penelitian ini menggunakan Algoritma Backpropagation Neural Network. </w:t>
-      </w:r>
-      <w:r>
-        <w:rPr>
-          <w:rFonts w:cs="Times New Roman"/>
-          <w:color w:val="0000FF"/>
-        </w:rPr>
-        <w:t>Data yang digunakan berupa data ...</w:t>
-      </w:r>
-    </w:p>
-    <w:p>
-      <w:pPr>
-        <w:spacing w:line="360" w:lineRule="auto"/>
-        <w:jc w:val="both"/>
-        <w:rPr>
-          <w:rFonts w:cs="Times New Roman"/>
-        </w:rPr>
-      </w:pPr>
-      <w:r>
-        <w:rPr>
-          <w:rFonts w:cs="Times New Roman"/>
-        </w:rPr>
-        <w:t xml:space="preserve">Penelitian ini menghasilkan kesimpulan bahwa </w:t>
+        </w:rPr>
+      </w:pPr>
+      <w:r>
+        <w:rPr>
+          <w:rFonts w:cs="Times New Roman"/>
+        </w:rPr>
+        <w:t xml:space="preserve">Penelitian mengenai pengenalan pola plat nomor dengan judul “Realisasi Pengenalan Plat Nomor Kendaraan dengan Metode Histogram Citra dan Jaringan Saraf Tiruan Backpropagation” yang dilakukan oleh Muhammad Syudaha (2015) Fakultas Teknik, Universitas Lampung. Penelitian ini menggunakan Algoritma Backpropagation Neural Network. Penelitian ini menghasilkan kesimpulan bahwa </w:t>
+      </w:r>
+      <w:r>
+        <w:rPr>
+          <w:rFonts w:cs="Times New Roman"/>
+        </w:rPr>
+        <w:t>:</w:t>
       </w:r>
     </w:p>
     <w:p>
@@ -1603,6 +1537,32 @@
         <w:spacing w:line="360" w:lineRule="auto"/>
         <w:ind w:left="0"/>
         <w:rPr>
+          <w:rFonts w:cs="Times New Roman"/>
+          <w:b/>
+          <w:sz w:val="28"/>
+          <w:szCs w:val="28"/>
+        </w:rPr>
+      </w:pPr>
+    </w:p>
+    <w:p>
+      <w:pPr>
+        <w:pStyle w:val="48"/>
+        <w:spacing w:line="360" w:lineRule="auto"/>
+        <w:ind w:left="0"/>
+        <w:rPr>
+          <w:rFonts w:cs="Times New Roman"/>
+          <w:b/>
+          <w:sz w:val="28"/>
+          <w:szCs w:val="28"/>
+        </w:rPr>
+      </w:pPr>
+    </w:p>
+    <w:p>
+      <w:pPr>
+        <w:pStyle w:val="48"/>
+        <w:spacing w:line="360" w:lineRule="auto"/>
+        <w:ind w:left="0"/>
+        <w:rPr>
           <w:rFonts w:eastAsia="SimSun"/>
           <w:b/>
           <w:sz w:val="28"/>
@@ -3192,16 +3152,12 @@
         </w:rPr>
         <w:t>Konektivitas antara piksel yang satu dengan yang lainnya ditentukan selain oleh letaknya, juga oleh toleransi skala warna yang terdapat dalam citra.</w:t>
       </w:r>
-    </w:p>
-    <w:p>
-      <w:pPr>
-        <w:pStyle w:val="49"/>
-        <w:spacing w:line="360" w:lineRule="auto"/>
-        <w:jc w:val="both"/>
-        <w:rPr>
-          <w:rFonts w:cs="Times New Roman"/>
-        </w:rPr>
-      </w:pPr>
+      <w:r>
+        <w:rPr>
+          <w:rFonts w:cs="Times New Roman"/>
+        </w:rPr>
+        <w:t xml:space="preserve"> </w:t>
+      </w:r>
       <w:r>
         <w:rPr>
           <w:rFonts w:cs="Times New Roman"/>
@@ -4331,9 +4287,9 @@
           </w14:textFill>
         </w:rPr>
       </w:pPr>
-      <w:bookmarkStart w:id="16" w:name="_Toc498633170"/>
+      <w:bookmarkStart w:id="16" w:name="_Toc498632657"/>
       <w:bookmarkEnd w:id="16"/>
-      <w:bookmarkStart w:id="17" w:name="_Toc498632657"/>
+      <w:bookmarkStart w:id="17" w:name="_Toc498633170"/>
       <w:bookmarkEnd w:id="17"/>
       <w:bookmarkStart w:id="18" w:name="_Toc498632914"/>
       <w:bookmarkEnd w:id="18"/>
@@ -4746,7 +4702,6 @@
           <w:rFonts w:cs="Times New Roman"/>
         </w:rPr>
       </w:pPr>
-      <w:bookmarkStart w:id="21" w:name="_GoBack"/>
       <w:r>
         <w:rPr>
           <w:rFonts w:cs="Times New Roman"/>
@@ -4755,7 +4710,6 @@
         </w:rPr>
         <w:t>TensorFlow</w:t>
       </w:r>
-      <w:bookmarkEnd w:id="21"/>
     </w:p>
     <w:p>
       <w:pPr>
@@ -4847,9 +4801,6 @@
         <w:spacing w:line="360" w:lineRule="auto"/>
         <w:ind w:left="540"/>
         <w:jc w:val="both"/>
-        <w:rPr>
-          <w:rFonts w:cs="Times New Roman"/>
-        </w:rPr>
       </w:pPr>
       <w:r>
         <w:rPr>
@@ -4857,9 +4808,8 @@
         </w:rPr>
         <w:t>Skalabilitas komputasi yang tinggi di seluruh mesin dan kumpulan data yang besar.</w:t>
       </w:r>
-    </w:p>
-    <w:p>
-      <w:pPr/>
+      <w:bookmarkStart w:id="21" w:name="_GoBack"/>
+      <w:bookmarkEnd w:id="21"/>
     </w:p>
     <w:sectPr>
       <w:footerReference r:id="rId3" w:type="default"/>
@@ -5262,6 +5212,95 @@
       </w:rPr>
     </w:lvl>
   </w:abstractNum>
+  <w:abstractNum w:abstractNumId="215898154">
+    <w:nsid w:val="0CDE582A"/>
+    <w:multiLevelType w:val="multilevel"/>
+    <w:tmpl w:val="0CDE582A"/>
+    <w:lvl w:ilvl="0" w:tentative="1">
+      <w:start w:val="1"/>
+      <w:numFmt w:val="decimal"/>
+      <w:lvlText w:val="%1."/>
+      <w:lvlJc w:val="left"/>
+      <w:pPr>
+        <w:ind w:left="720" w:hanging="360"/>
+      </w:pPr>
+      <w:rPr>
+        <w:rFonts w:hint="default" w:cs="Times New Roman"/>
+      </w:rPr>
+    </w:lvl>
+    <w:lvl w:ilvl="1" w:tentative="1">
+      <w:start w:val="1"/>
+      <w:numFmt w:val="lowerLetter"/>
+      <w:lvlText w:val="%2."/>
+      <w:lvlJc w:val="left"/>
+      <w:pPr>
+        <w:ind w:left="1440" w:hanging="360"/>
+      </w:pPr>
+    </w:lvl>
+    <w:lvl w:ilvl="2" w:tentative="1">
+      <w:start w:val="1"/>
+      <w:numFmt w:val="lowerRoman"/>
+      <w:lvlText w:val="%3."/>
+      <w:lvlJc w:val="right"/>
+      <w:pPr>
+        <w:ind w:left="2160" w:hanging="180"/>
+      </w:pPr>
+    </w:lvl>
+    <w:lvl w:ilvl="3" w:tentative="1">
+      <w:start w:val="1"/>
+      <w:numFmt w:val="decimal"/>
+      <w:lvlText w:val="%4."/>
+      <w:lvlJc w:val="left"/>
+      <w:pPr>
+        <w:ind w:left="2880" w:hanging="360"/>
+      </w:pPr>
+    </w:lvl>
+    <w:lvl w:ilvl="4" w:tentative="1">
+      <w:start w:val="1"/>
+      <w:numFmt w:val="lowerLetter"/>
+      <w:lvlText w:val="%5."/>
+      <w:lvlJc w:val="left"/>
+      <w:pPr>
+        <w:ind w:left="3600" w:hanging="360"/>
+      </w:pPr>
+    </w:lvl>
+    <w:lvl w:ilvl="5" w:tentative="1">
+      <w:start w:val="1"/>
+      <w:numFmt w:val="lowerRoman"/>
+      <w:lvlText w:val="%6."/>
+      <w:lvlJc w:val="right"/>
+      <w:pPr>
+        <w:ind w:left="4320" w:hanging="180"/>
+      </w:pPr>
+    </w:lvl>
+    <w:lvl w:ilvl="6" w:tentative="1">
+      <w:start w:val="1"/>
+      <w:numFmt w:val="decimal"/>
+      <w:lvlText w:val="%7."/>
+      <w:lvlJc w:val="left"/>
+      <w:pPr>
+        <w:ind w:left="5040" w:hanging="360"/>
+      </w:pPr>
+    </w:lvl>
+    <w:lvl w:ilvl="7" w:tentative="1">
+      <w:start w:val="1"/>
+      <w:numFmt w:val="lowerLetter"/>
+      <w:lvlText w:val="%8."/>
+      <w:lvlJc w:val="left"/>
+      <w:pPr>
+        <w:ind w:left="5760" w:hanging="360"/>
+      </w:pPr>
+    </w:lvl>
+    <w:lvl w:ilvl="8" w:tentative="1">
+      <w:start w:val="1"/>
+      <w:numFmt w:val="lowerRoman"/>
+      <w:lvlText w:val="%9."/>
+      <w:lvlJc w:val="right"/>
+      <w:pPr>
+        <w:ind w:left="6480" w:hanging="180"/>
+      </w:pPr>
+    </w:lvl>
+  </w:abstractNum>
   <w:abstractNum w:abstractNumId="174852021">
     <w:nsid w:val="0A6C07B5"/>
     <w:multiLevelType w:val="multilevel"/>
@@ -5493,95 +5532,6 @@
       </w:pPr>
       <w:rPr>
         <w:rFonts w:hint="default"/>
-      </w:rPr>
-    </w:lvl>
-    <w:lvl w:ilvl="1" w:tentative="1">
-      <w:start w:val="1"/>
-      <w:numFmt w:val="lowerLetter"/>
-      <w:lvlText w:val="%2."/>
-      <w:lvlJc w:val="left"/>
-      <w:pPr>
-        <w:ind w:left="1440" w:hanging="360"/>
-      </w:pPr>
-    </w:lvl>
-    <w:lvl w:ilvl="2" w:tentative="1">
-      <w:start w:val="1"/>
-      <w:numFmt w:val="lowerRoman"/>
-      <w:lvlText w:val="%3."/>
-      <w:lvlJc w:val="right"/>
-      <w:pPr>
-        <w:ind w:left="2160" w:hanging="180"/>
-      </w:pPr>
-    </w:lvl>
-    <w:lvl w:ilvl="3" w:tentative="1">
-      <w:start w:val="1"/>
-      <w:numFmt w:val="decimal"/>
-      <w:lvlText w:val="%4."/>
-      <w:lvlJc w:val="left"/>
-      <w:pPr>
-        <w:ind w:left="2880" w:hanging="360"/>
-      </w:pPr>
-    </w:lvl>
-    <w:lvl w:ilvl="4" w:tentative="1">
-      <w:start w:val="1"/>
-      <w:numFmt w:val="lowerLetter"/>
-      <w:lvlText w:val="%5."/>
-      <w:lvlJc w:val="left"/>
-      <w:pPr>
-        <w:ind w:left="3600" w:hanging="360"/>
-      </w:pPr>
-    </w:lvl>
-    <w:lvl w:ilvl="5" w:tentative="1">
-      <w:start w:val="1"/>
-      <w:numFmt w:val="lowerRoman"/>
-      <w:lvlText w:val="%6."/>
-      <w:lvlJc w:val="right"/>
-      <w:pPr>
-        <w:ind w:left="4320" w:hanging="180"/>
-      </w:pPr>
-    </w:lvl>
-    <w:lvl w:ilvl="6" w:tentative="1">
-      <w:start w:val="1"/>
-      <w:numFmt w:val="decimal"/>
-      <w:lvlText w:val="%7."/>
-      <w:lvlJc w:val="left"/>
-      <w:pPr>
-        <w:ind w:left="5040" w:hanging="360"/>
-      </w:pPr>
-    </w:lvl>
-    <w:lvl w:ilvl="7" w:tentative="1">
-      <w:start w:val="1"/>
-      <w:numFmt w:val="lowerLetter"/>
-      <w:lvlText w:val="%8."/>
-      <w:lvlJc w:val="left"/>
-      <w:pPr>
-        <w:ind w:left="5760" w:hanging="360"/>
-      </w:pPr>
-    </w:lvl>
-    <w:lvl w:ilvl="8" w:tentative="1">
-      <w:start w:val="1"/>
-      <w:numFmt w:val="lowerRoman"/>
-      <w:lvlText w:val="%9."/>
-      <w:lvlJc w:val="right"/>
-      <w:pPr>
-        <w:ind w:left="6480" w:hanging="180"/>
-      </w:pPr>
-    </w:lvl>
-  </w:abstractNum>
-  <w:abstractNum w:abstractNumId="215898154">
-    <w:nsid w:val="0CDE582A"/>
-    <w:multiLevelType w:val="multilevel"/>
-    <w:tmpl w:val="0CDE582A"/>
-    <w:lvl w:ilvl="0" w:tentative="1">
-      <w:start w:val="1"/>
-      <w:numFmt w:val="decimal"/>
-      <w:lvlText w:val="%1."/>
-      <w:lvlJc w:val="left"/>
-      <w:pPr>
-        <w:ind w:left="720" w:hanging="360"/>
-      </w:pPr>
-      <w:rPr>
-        <w:rFonts w:hint="default" w:cs="Times New Roman"/>
       </w:rPr>
     </w:lvl>
     <w:lvl w:ilvl="1" w:tentative="1">
@@ -6196,7 +6146,7 @@
     <w:lsdException w:qFormat="1" w:unhideWhenUsed="0" w:uiPriority="10" w:semiHidden="0" w:name="Title"/>
     <w:lsdException w:uiPriority="99" w:name="Closing"/>
     <w:lsdException w:uiPriority="99" w:name="Signature"/>
-    <w:lsdException w:uiPriority="1" w:name="Default Paragraph Font"/>
+    <w:lsdException w:uiPriority="1" w:semiHidden="0" w:name="Default Paragraph Font"/>
     <w:lsdException w:uiPriority="99" w:name="Body Text"/>
     <w:lsdException w:uiPriority="99" w:name="Body Text Indent"/>
     <w:lsdException w:uiPriority="99" w:name="List Continue"/>
@@ -6234,7 +6184,7 @@
     <w:lsdException w:uiPriority="99" w:name="HTML Sample"/>
     <w:lsdException w:uiPriority="99" w:name="HTML Typewriter"/>
     <w:lsdException w:uiPriority="99" w:name="HTML Variable"/>
-    <w:lsdException w:uiPriority="99" w:name="Normal Table"/>
+    <w:lsdException w:uiPriority="99" w:semiHidden="0" w:name="Normal Table"/>
     <w:lsdException w:uiPriority="99" w:name="annotation subject"/>
     <w:lsdException w:uiPriority="99" w:name="Table Simple 1"/>
     <w:lsdException w:uiPriority="99" w:name="Table Simple 2"/>

</xml_diff>